<commit_message>
generated results with standing
</commit_message>
<xml_diff>
--- a/Docs/NewForestResults_wStanding.docx
+++ b/Docs/NewForestResults_wStanding.docx
@@ -51,8 +51,8 @@
         </w:rPr>
         <w:drawing>
           <wp:inline distT="0" distB="0" distL="0" distR="0">
-            <wp:extent cx="3452774" cy="2585891"/>
-            <wp:effectExtent l="0" t="0" r="0" b="5080"/>
+            <wp:extent cx="2473592" cy="1852551"/>
+            <wp:effectExtent l="0" t="0" r="3175" b="0"/>
             <wp:docPr id="1" name="Picture 1" descr="C:\Users\llonini\Google Drive\Activity Recognition\SSRF\Leistner_new\few_accs_ntrees5_nsamp1_nsub30.png"/>
             <wp:cNvGraphicFramePr>
               <a:graphicFrameLocks xmlns:a="http://schemas.openxmlformats.org/drawingml/2006/main" noChangeAspect="1"/>
@@ -67,49 +67,45 @@
                     </pic:cNvPicPr>
                   </pic:nvPicPr>
                   <pic:blipFill>
-                    <a:blip r:embed="rId5" cstate="print">
-                      <a:extLst>
-                        <a:ext uri="{28A0092B-C50C-407E-A947-70E740481C1C}">
-                          <a14:useLocalDpi xmlns:a14="http://schemas.microsoft.com/office/drawing/2010/main" val="0"/>
-                        </a:ext>
-                      </a:extLst>
-                    </a:blip>
-                    <a:srcRect/>
-                    <a:stretch>
-                      <a:fillRect/>
-                    </a:stretch>
-                  </pic:blipFill>
-                  <pic:spPr bwMode="auto">
-                    <a:xfrm>
-                      <a:off x="0" y="0"/>
-                      <a:ext cx="3456276" cy="2588514"/>
-                    </a:xfrm>
-                    <a:prstGeom prst="rect">
-                      <a:avLst/>
-                    </a:prstGeom>
-                    <a:noFill/>
-                    <a:ln>
-                      <a:noFill/>
-                    </a:ln>
-                  </pic:spPr>
-                </pic:pic>
-              </a:graphicData>
-            </a:graphic>
-          </wp:inline>
-        </w:drawing>
-      </w:r>
-      <w:bookmarkStart w:id="0" w:name="_GoBack"/>
-      <w:bookmarkEnd w:id="0"/>
-    </w:p>
-    <w:p>
-      <w:r>
-        <w:rPr>
-          <w:noProof/>
-        </w:rPr>
-        <w:drawing>
-          <wp:inline distT="0" distB="0" distL="0" distR="0">
-            <wp:extent cx="3247949" cy="2432491"/>
-            <wp:effectExtent l="0" t="0" r="0" b="6350"/>
+                    <a:blip r:embed="rId7" cstate="print">
+                      <a:extLst>
+                        <a:ext uri="{28A0092B-C50C-407E-A947-70E740481C1C}">
+                          <a14:useLocalDpi xmlns:a14="http://schemas.microsoft.com/office/drawing/2010/main" val="0"/>
+                        </a:ext>
+                      </a:extLst>
+                    </a:blip>
+                    <a:srcRect/>
+                    <a:stretch>
+                      <a:fillRect/>
+                    </a:stretch>
+                  </pic:blipFill>
+                  <pic:spPr bwMode="auto">
+                    <a:xfrm>
+                      <a:off x="0" y="0"/>
+                      <a:ext cx="2478985" cy="1856590"/>
+                    </a:xfrm>
+                    <a:prstGeom prst="rect">
+                      <a:avLst/>
+                    </a:prstGeom>
+                    <a:noFill/>
+                    <a:ln>
+                      <a:noFill/>
+                    </a:ln>
+                  </pic:spPr>
+                </pic:pic>
+              </a:graphicData>
+            </a:graphic>
+          </wp:inline>
+        </w:drawing>
+      </w:r>
+      <w:r>
+        <w:rPr>
+          <w:noProof/>
+        </w:rPr>
+        <w:drawing>
+          <wp:inline distT="0" distB="0" distL="0" distR="0" wp14:anchorId="0C5F5F18" wp14:editId="41CFD20B">
+            <wp:extent cx="2565070" cy="1921061"/>
+            <wp:effectExtent l="0" t="0" r="6985" b="3175"/>
             <wp:docPr id="2" name="Picture 2" descr="C:\Users\llonini\Google Drive\Activity Recognition\SSRF\Leistner_new\few_imp_ntrees5_nsamp1_nsub30.png"/>
             <wp:cNvGraphicFramePr>
               <a:graphicFrameLocks xmlns:a="http://schemas.openxmlformats.org/drawingml/2006/main" noChangeAspect="1"/>
@@ -124,38 +120,39 @@
                     </pic:cNvPicPr>
                   </pic:nvPicPr>
                   <pic:blipFill>
-                    <a:blip r:embed="rId6" cstate="print">
-                      <a:extLst>
-                        <a:ext uri="{28A0092B-C50C-407E-A947-70E740481C1C}">
-                          <a14:useLocalDpi xmlns:a14="http://schemas.microsoft.com/office/drawing/2010/main" val="0"/>
-                        </a:ext>
-                      </a:extLst>
-                    </a:blip>
-                    <a:srcRect/>
-                    <a:stretch>
-                      <a:fillRect/>
-                    </a:stretch>
-                  </pic:blipFill>
-                  <pic:spPr bwMode="auto">
-                    <a:xfrm>
-                      <a:off x="0" y="0"/>
-                      <a:ext cx="3249688" cy="2433793"/>
-                    </a:xfrm>
-                    <a:prstGeom prst="rect">
-                      <a:avLst/>
-                    </a:prstGeom>
-                    <a:noFill/>
-                    <a:ln>
-                      <a:noFill/>
-                    </a:ln>
-                  </pic:spPr>
-                </pic:pic>
-              </a:graphicData>
-            </a:graphic>
-          </wp:inline>
-        </w:drawing>
-      </w:r>
-    </w:p>
+                    <a:blip r:embed="rId8" cstate="print">
+                      <a:extLst>
+                        <a:ext uri="{28A0092B-C50C-407E-A947-70E740481C1C}">
+                          <a14:useLocalDpi xmlns:a14="http://schemas.microsoft.com/office/drawing/2010/main" val="0"/>
+                        </a:ext>
+                      </a:extLst>
+                    </a:blip>
+                    <a:srcRect/>
+                    <a:stretch>
+                      <a:fillRect/>
+                    </a:stretch>
+                  </pic:blipFill>
+                  <pic:spPr bwMode="auto">
+                    <a:xfrm>
+                      <a:off x="0" y="0"/>
+                      <a:ext cx="2566481" cy="1922118"/>
+                    </a:xfrm>
+                    <a:prstGeom prst="rect">
+                      <a:avLst/>
+                    </a:prstGeom>
+                    <a:noFill/>
+                    <a:ln>
+                      <a:noFill/>
+                    </a:ln>
+                  </pic:spPr>
+                </pic:pic>
+              </a:graphicData>
+            </a:graphic>
+          </wp:inline>
+        </w:drawing>
+      </w:r>
+    </w:p>
+    <w:p/>
     <w:p>
       <w:r>
         <w:rPr>
@@ -179,7 +176,7 @@
                     </pic:cNvPicPr>
                   </pic:nvPicPr>
                   <pic:blipFill>
-                    <a:blip r:embed="rId7" cstate="print">
+                    <a:blip r:embed="rId9" cstate="print">
                       <a:extLst>
                         <a:ext uri="{28A0092B-C50C-407E-A947-70E740481C1C}">
                           <a14:useLocalDpi xmlns:a14="http://schemas.microsoft.com/office/drawing/2010/main" val="0"/>
@@ -232,7 +229,7 @@
                     </pic:cNvPicPr>
                   </pic:nvPicPr>
                   <pic:blipFill>
-                    <a:blip r:embed="rId8" cstate="print">
+                    <a:blip r:embed="rId10" cstate="print">
                       <a:extLst>
                         <a:ext uri="{28A0092B-C50C-407E-A947-70E740481C1C}">
                           <a14:useLocalDpi xmlns:a14="http://schemas.microsoft.com/office/drawing/2010/main" val="0"/>
@@ -263,6 +260,21 @@
           </wp:inline>
         </w:drawing>
       </w:r>
+    </w:p>
+    <w:p>
+      <w:pPr>
+        <w:rPr>
+          <w:b/>
+        </w:rPr>
+      </w:pPr>
+      <w:r>
+        <w:rPr>
+          <w:b/>
+        </w:rPr>
+        <w:br w:type="page"/>
+      </w:r>
+      <w:bookmarkStart w:id="0" w:name="_GoBack"/>
+      <w:bookmarkEnd w:id="0"/>
     </w:p>
     <w:p>
       <w:pPr>
@@ -297,8 +309,8 @@
         </w:rPr>
         <w:drawing>
           <wp:inline distT="0" distB="0" distL="0" distR="0">
-            <wp:extent cx="3182112" cy="2386754"/>
-            <wp:effectExtent l="0" t="0" r="0" b="0"/>
+            <wp:extent cx="2778627" cy="2084119"/>
+            <wp:effectExtent l="0" t="0" r="3175" b="0"/>
             <wp:docPr id="7" name="Picture 7" descr="C:\Users\llonini\Google Drive\Activity Recognition\SSRF\Leistner_new\few_accs_ntrees10_nsamp1_nsub30.png"/>
             <wp:cNvGraphicFramePr>
               <a:graphicFrameLocks xmlns:a="http://schemas.openxmlformats.org/drawingml/2006/main" noChangeAspect="1"/>
@@ -313,22 +325,22 @@
                     </pic:cNvPicPr>
                   </pic:nvPicPr>
                   <pic:blipFill>
-                    <a:blip r:embed="rId9" cstate="print">
-                      <a:extLst>
-                        <a:ext uri="{28A0092B-C50C-407E-A947-70E740481C1C}">
-                          <a14:useLocalDpi xmlns:a14="http://schemas.microsoft.com/office/drawing/2010/main" val="0"/>
-                        </a:ext>
-                      </a:extLst>
-                    </a:blip>
-                    <a:srcRect/>
-                    <a:stretch>
-                      <a:fillRect/>
-                    </a:stretch>
-                  </pic:blipFill>
-                  <pic:spPr bwMode="auto">
-                    <a:xfrm>
-                      <a:off x="0" y="0"/>
-                      <a:ext cx="3182339" cy="2386924"/>
+                    <a:blip r:embed="rId11" cstate="print">
+                      <a:extLst>
+                        <a:ext uri="{28A0092B-C50C-407E-A947-70E740481C1C}">
+                          <a14:useLocalDpi xmlns:a14="http://schemas.microsoft.com/office/drawing/2010/main" val="0"/>
+                        </a:ext>
+                      </a:extLst>
+                    </a:blip>
+                    <a:srcRect/>
+                    <a:stretch>
+                      <a:fillRect/>
+                    </a:stretch>
+                  </pic:blipFill>
+                  <pic:spPr bwMode="auto">
+                    <a:xfrm>
+                      <a:off x="0" y="0"/>
+                      <a:ext cx="2778608" cy="2084105"/>
                     </a:xfrm>
                     <a:prstGeom prst="rect">
                       <a:avLst/>
@@ -351,8 +363,8 @@
         </w:rPr>
         <w:drawing>
           <wp:inline distT="0" distB="0" distL="0" distR="0">
-            <wp:extent cx="3013862" cy="2260557"/>
-            <wp:effectExtent l="0" t="0" r="0" b="6985"/>
+            <wp:extent cx="2762796" cy="2072244"/>
+            <wp:effectExtent l="0" t="0" r="0" b="4445"/>
             <wp:docPr id="8" name="Picture 8" descr="C:\Users\llonini\Google Drive\Activity Recognition\SSRF\Leistner_new\few_imp_ntrees10_nsamp1_nsub30.png"/>
             <wp:cNvGraphicFramePr>
               <a:graphicFrameLocks xmlns:a="http://schemas.openxmlformats.org/drawingml/2006/main" noChangeAspect="1"/>
@@ -367,22 +379,22 @@
                     </pic:cNvPicPr>
                   </pic:nvPicPr>
                   <pic:blipFill>
-                    <a:blip r:embed="rId10" cstate="print">
-                      <a:extLst>
-                        <a:ext uri="{28A0092B-C50C-407E-A947-70E740481C1C}">
-                          <a14:useLocalDpi xmlns:a14="http://schemas.microsoft.com/office/drawing/2010/main" val="0"/>
-                        </a:ext>
-                      </a:extLst>
-                    </a:blip>
-                    <a:srcRect/>
-                    <a:stretch>
-                      <a:fillRect/>
-                    </a:stretch>
-                  </pic:blipFill>
-                  <pic:spPr bwMode="auto">
-                    <a:xfrm>
-                      <a:off x="0" y="0"/>
-                      <a:ext cx="3019195" cy="2264557"/>
+                    <a:blip r:embed="rId12" cstate="print">
+                      <a:extLst>
+                        <a:ext uri="{28A0092B-C50C-407E-A947-70E740481C1C}">
+                          <a14:useLocalDpi xmlns:a14="http://schemas.microsoft.com/office/drawing/2010/main" val="0"/>
+                        </a:ext>
+                      </a:extLst>
+                    </a:blip>
+                    <a:srcRect/>
+                    <a:stretch>
+                      <a:fillRect/>
+                    </a:stretch>
+                  </pic:blipFill>
+                  <pic:spPr bwMode="auto">
+                    <a:xfrm>
+                      <a:off x="0" y="0"/>
+                      <a:ext cx="2765615" cy="2074358"/>
                     </a:xfrm>
                     <a:prstGeom prst="rect">
                       <a:avLst/>
@@ -435,7 +447,7 @@
                     </pic:cNvPicPr>
                   </pic:nvPicPr>
                   <pic:blipFill>
-                    <a:blip r:embed="rId11" cstate="print">
+                    <a:blip r:embed="rId13" cstate="print">
                       <a:extLst>
                         <a:ext uri="{28A0092B-C50C-407E-A947-70E740481C1C}">
                           <a14:useLocalDpi xmlns:a14="http://schemas.microsoft.com/office/drawing/2010/main" val="0"/>
@@ -489,7 +501,7 @@
                     </pic:cNvPicPr>
                   </pic:nvPicPr>
                   <pic:blipFill>
-                    <a:blip r:embed="rId12" cstate="print">
+                    <a:blip r:embed="rId14" cstate="print">
                       <a:extLst>
                         <a:ext uri="{28A0092B-C50C-407E-A947-70E740481C1C}">
                           <a14:useLocalDpi xmlns:a14="http://schemas.microsoft.com/office/drawing/2010/main" val="0"/>
@@ -559,8 +571,8 @@
         </w:rPr>
         <w:drawing>
           <wp:inline distT="0" distB="0" distL="0" distR="0" wp14:anchorId="45D38C35" wp14:editId="5FB6ABE3">
-            <wp:extent cx="3354130" cy="2479852"/>
-            <wp:effectExtent l="0" t="0" r="0" b="0"/>
+            <wp:extent cx="2722509" cy="2012867"/>
+            <wp:effectExtent l="0" t="0" r="1905" b="6985"/>
             <wp:docPr id="14" name="Picture 14" descr="C:\Users\llonini\Google Drive\Activity Recognition\SSRF\Leistner_new\Results\FewMultiSubj\With Standing\few_accs_ntrees50_nsamp1_nsub30.png"/>
             <wp:cNvGraphicFramePr>
               <a:graphicFrameLocks xmlns:a="http://schemas.openxmlformats.org/drawingml/2006/main" noChangeAspect="1"/>
@@ -575,53 +587,46 @@
                     </pic:cNvPicPr>
                   </pic:nvPicPr>
                   <pic:blipFill>
-                    <a:blip r:embed="rId13">
-                      <a:extLst>
-                        <a:ext uri="{28A0092B-C50C-407E-A947-70E740481C1C}">
-                          <a14:useLocalDpi xmlns:a14="http://schemas.microsoft.com/office/drawing/2010/main" val="0"/>
-                        </a:ext>
-                      </a:extLst>
-                    </a:blip>
-                    <a:srcRect/>
-                    <a:stretch>
-                      <a:fillRect/>
-                    </a:stretch>
-                  </pic:blipFill>
-                  <pic:spPr bwMode="auto">
-                    <a:xfrm>
-                      <a:off x="0" y="0"/>
-                      <a:ext cx="3358360" cy="2482980"/>
-                    </a:xfrm>
-                    <a:prstGeom prst="rect">
-                      <a:avLst/>
-                    </a:prstGeom>
-                    <a:noFill/>
-                    <a:ln>
-                      <a:noFill/>
-                    </a:ln>
-                  </pic:spPr>
-                </pic:pic>
-              </a:graphicData>
-            </a:graphic>
-          </wp:inline>
-        </w:drawing>
-      </w:r>
-    </w:p>
-    <w:p>
-      <w:pPr>
-        <w:rPr>
-          <w:b/>
-        </w:rPr>
-      </w:pPr>
-      <w:r>
-        <w:rPr>
-          <w:b/>
-          <w:noProof/>
-        </w:rPr>
-        <w:drawing>
-          <wp:inline distT="0" distB="0" distL="0" distR="0">
-            <wp:extent cx="2938574" cy="2172614"/>
-            <wp:effectExtent l="0" t="0" r="0" b="0"/>
+                    <a:blip r:embed="rId15">
+                      <a:extLst>
+                        <a:ext uri="{28A0092B-C50C-407E-A947-70E740481C1C}">
+                          <a14:useLocalDpi xmlns:a14="http://schemas.microsoft.com/office/drawing/2010/main" val="0"/>
+                        </a:ext>
+                      </a:extLst>
+                    </a:blip>
+                    <a:srcRect/>
+                    <a:stretch>
+                      <a:fillRect/>
+                    </a:stretch>
+                  </pic:blipFill>
+                  <pic:spPr bwMode="auto">
+                    <a:xfrm>
+                      <a:off x="0" y="0"/>
+                      <a:ext cx="2727540" cy="2016586"/>
+                    </a:xfrm>
+                    <a:prstGeom prst="rect">
+                      <a:avLst/>
+                    </a:prstGeom>
+                    <a:noFill/>
+                    <a:ln>
+                      <a:noFill/>
+                    </a:ln>
+                  </pic:spPr>
+                </pic:pic>
+              </a:graphicData>
+            </a:graphic>
+          </wp:inline>
+        </w:drawing>
+      </w:r>
+      <w:r>
+        <w:rPr>
+          <w:b/>
+          <w:noProof/>
+        </w:rPr>
+        <w:drawing>
+          <wp:inline distT="0" distB="0" distL="0" distR="0" wp14:anchorId="25CF5012" wp14:editId="1D3F84B4">
+            <wp:extent cx="2606634" cy="1927196"/>
+            <wp:effectExtent l="0" t="0" r="3810" b="0"/>
             <wp:docPr id="17" name="Picture 17" descr="C:\Users\llonini\Google Drive\Activity Recognition\SSRF\Leistner_new\Results\FewMultiSubj\With Standing\few_imp_ntrees50_nsamp1_nsub30.png"/>
             <wp:cNvGraphicFramePr>
               <a:graphicFrameLocks xmlns:a="http://schemas.openxmlformats.org/drawingml/2006/main" noChangeAspect="1"/>
@@ -636,37 +641,44 @@
                     </pic:cNvPicPr>
                   </pic:nvPicPr>
                   <pic:blipFill>
-                    <a:blip r:embed="rId14">
-                      <a:extLst>
-                        <a:ext uri="{28A0092B-C50C-407E-A947-70E740481C1C}">
-                          <a14:useLocalDpi xmlns:a14="http://schemas.microsoft.com/office/drawing/2010/main" val="0"/>
-                        </a:ext>
-                      </a:extLst>
-                    </a:blip>
-                    <a:srcRect/>
-                    <a:stretch>
-                      <a:fillRect/>
-                    </a:stretch>
-                  </pic:blipFill>
-                  <pic:spPr bwMode="auto">
-                    <a:xfrm>
-                      <a:off x="0" y="0"/>
-                      <a:ext cx="2938895" cy="2172851"/>
-                    </a:xfrm>
-                    <a:prstGeom prst="rect">
-                      <a:avLst/>
-                    </a:prstGeom>
-                    <a:noFill/>
-                    <a:ln>
-                      <a:noFill/>
-                    </a:ln>
-                  </pic:spPr>
-                </pic:pic>
-              </a:graphicData>
-            </a:graphic>
-          </wp:inline>
-        </w:drawing>
-      </w:r>
+                    <a:blip r:embed="rId16">
+                      <a:extLst>
+                        <a:ext uri="{28A0092B-C50C-407E-A947-70E740481C1C}">
+                          <a14:useLocalDpi xmlns:a14="http://schemas.microsoft.com/office/drawing/2010/main" val="0"/>
+                        </a:ext>
+                      </a:extLst>
+                    </a:blip>
+                    <a:srcRect/>
+                    <a:stretch>
+                      <a:fillRect/>
+                    </a:stretch>
+                  </pic:blipFill>
+                  <pic:spPr bwMode="auto">
+                    <a:xfrm>
+                      <a:off x="0" y="0"/>
+                      <a:ext cx="2606414" cy="1927033"/>
+                    </a:xfrm>
+                    <a:prstGeom prst="rect">
+                      <a:avLst/>
+                    </a:prstGeom>
+                    <a:noFill/>
+                    <a:ln>
+                      <a:noFill/>
+                    </a:ln>
+                  </pic:spPr>
+                </pic:pic>
+              </a:graphicData>
+            </a:graphic>
+          </wp:inline>
+        </w:drawing>
+      </w:r>
+    </w:p>
+    <w:p>
+      <w:pPr>
+        <w:rPr>
+          <w:b/>
+        </w:rPr>
+      </w:pPr>
     </w:p>
     <w:p>
       <w:pPr>
@@ -704,7 +716,7 @@
                     </pic:cNvPicPr>
                   </pic:nvPicPr>
                   <pic:blipFill>
-                    <a:blip r:embed="rId15">
+                    <a:blip r:embed="rId17">
                       <a:extLst>
                         <a:ext uri="{28A0092B-C50C-407E-A947-70E740481C1C}">
                           <a14:useLocalDpi xmlns:a14="http://schemas.microsoft.com/office/drawing/2010/main" val="0"/>
@@ -758,7 +770,7 @@
                     </pic:cNvPicPr>
                   </pic:nvPicPr>
                   <pic:blipFill>
-                    <a:blip r:embed="rId16">
+                    <a:blip r:embed="rId18">
                       <a:extLst>
                         <a:ext uri="{28A0092B-C50C-407E-A947-70E740481C1C}">
                           <a14:useLocalDpi xmlns:a14="http://schemas.microsoft.com/office/drawing/2010/main" val="0"/>
@@ -887,13 +899,121 @@
           <w:b/>
         </w:rPr>
       </w:pPr>
-    </w:p>
-    <w:p>
-      <w:pPr>
-        <w:rPr>
-          <w:b/>
-        </w:rPr>
-      </w:pPr>
+      <w:r>
+        <w:rPr>
+          <w:b/>
+          <w:noProof/>
+        </w:rPr>
+        <w:drawing>
+          <wp:inline distT="0" distB="0" distL="0" distR="0">
+            <wp:extent cx="6341509" cy="3518611"/>
+            <wp:effectExtent l="0" t="0" r="2540" b="5715"/>
+            <wp:docPr id="10" name="Picture 10" descr="C:\Users\llonini\Google Drive\Activity Recognition\SSRF\Leistner_new\Results\Fewsamples\w Standing\few_imp_ntrees5_nsamp1_nsub1.png"/>
+            <wp:cNvGraphicFramePr>
+              <a:graphicFrameLocks xmlns:a="http://schemas.openxmlformats.org/drawingml/2006/main" noChangeAspect="1"/>
+            </wp:cNvGraphicFramePr>
+            <a:graphic xmlns:a="http://schemas.openxmlformats.org/drawingml/2006/main">
+              <a:graphicData uri="http://schemas.openxmlformats.org/drawingml/2006/picture">
+                <pic:pic xmlns:pic="http://schemas.openxmlformats.org/drawingml/2006/picture">
+                  <pic:nvPicPr>
+                    <pic:cNvPr id="0" name="Picture 3" descr="C:\Users\llonini\Google Drive\Activity Recognition\SSRF\Leistner_new\Results\Fewsamples\w Standing\few_imp_ntrees5_nsamp1_nsub1.png"/>
+                    <pic:cNvPicPr>
+                      <a:picLocks noChangeAspect="1" noChangeArrowheads="1"/>
+                    </pic:cNvPicPr>
+                  </pic:nvPicPr>
+                  <pic:blipFill>
+                    <a:blip r:embed="rId19" cstate="print">
+                      <a:extLst>
+                        <a:ext uri="{28A0092B-C50C-407E-A947-70E740481C1C}">
+                          <a14:useLocalDpi xmlns:a14="http://schemas.microsoft.com/office/drawing/2010/main" val="0"/>
+                        </a:ext>
+                      </a:extLst>
+                    </a:blip>
+                    <a:srcRect/>
+                    <a:stretch>
+                      <a:fillRect/>
+                    </a:stretch>
+                  </pic:blipFill>
+                  <pic:spPr bwMode="auto">
+                    <a:xfrm>
+                      <a:off x="0" y="0"/>
+                      <a:ext cx="6341509" cy="3518611"/>
+                    </a:xfrm>
+                    <a:prstGeom prst="rect">
+                      <a:avLst/>
+                    </a:prstGeom>
+                    <a:noFill/>
+                    <a:ln>
+                      <a:noFill/>
+                    </a:ln>
+                  </pic:spPr>
+                </pic:pic>
+              </a:graphicData>
+            </a:graphic>
+          </wp:inline>
+        </w:drawing>
+      </w:r>
+    </w:p>
+    <w:p>
+      <w:pPr>
+        <w:rPr>
+          <w:b/>
+        </w:rPr>
+      </w:pPr>
+      <w:r>
+        <w:rPr>
+          <w:b/>
+          <w:noProof/>
+        </w:rPr>
+        <w:drawing>
+          <wp:inline distT="0" distB="0" distL="0" distR="0">
+            <wp:extent cx="5941060" cy="2986405"/>
+            <wp:effectExtent l="0" t="0" r="2540" b="4445"/>
+            <wp:docPr id="11" name="Picture 11" descr="C:\Users\llonini\Google Drive\Activity Recognition\SSRF\Leistner_new\Results\Fewsamples\w Standing\few_imp_boxplot_ntrees5_nsamp1_nsub1.png"/>
+            <wp:cNvGraphicFramePr>
+              <a:graphicFrameLocks xmlns:a="http://schemas.openxmlformats.org/drawingml/2006/main" noChangeAspect="1"/>
+            </wp:cNvGraphicFramePr>
+            <a:graphic xmlns:a="http://schemas.openxmlformats.org/drawingml/2006/main">
+              <a:graphicData uri="http://schemas.openxmlformats.org/drawingml/2006/picture">
+                <pic:pic xmlns:pic="http://schemas.openxmlformats.org/drawingml/2006/picture">
+                  <pic:nvPicPr>
+                    <pic:cNvPr id="0" name="Picture 4" descr="C:\Users\llonini\Google Drive\Activity Recognition\SSRF\Leistner_new\Results\Fewsamples\w Standing\few_imp_boxplot_ntrees5_nsamp1_nsub1.png"/>
+                    <pic:cNvPicPr>
+                      <a:picLocks noChangeAspect="1" noChangeArrowheads="1"/>
+                    </pic:cNvPicPr>
+                  </pic:nvPicPr>
+                  <pic:blipFill>
+                    <a:blip r:embed="rId20" cstate="print">
+                      <a:extLst>
+                        <a:ext uri="{28A0092B-C50C-407E-A947-70E740481C1C}">
+                          <a14:useLocalDpi xmlns:a14="http://schemas.microsoft.com/office/drawing/2010/main" val="0"/>
+                        </a:ext>
+                      </a:extLst>
+                    </a:blip>
+                    <a:srcRect/>
+                    <a:stretch>
+                      <a:fillRect/>
+                    </a:stretch>
+                  </pic:blipFill>
+                  <pic:spPr bwMode="auto">
+                    <a:xfrm>
+                      <a:off x="0" y="0"/>
+                      <a:ext cx="5941060" cy="2986405"/>
+                    </a:xfrm>
+                    <a:prstGeom prst="rect">
+                      <a:avLst/>
+                    </a:prstGeom>
+                    <a:noFill/>
+                    <a:ln>
+                      <a:noFill/>
+                    </a:ln>
+                  </pic:spPr>
+                </pic:pic>
+              </a:graphicData>
+            </a:graphic>
+          </wp:inline>
+        </w:drawing>
+      </w:r>
     </w:p>
     <w:p>
       <w:pPr>
@@ -909,16 +1029,136 @@
       </w:r>
     </w:p>
     <w:p>
-      <w:pPr>
-        <w:rPr>
-          <w:b/>
-        </w:rPr>
-      </w:pPr>
-      <w:r>
-        <w:rPr>
-          <w:b/>
-        </w:rPr>
+      <w:r>
         <w:lastRenderedPageBreak/>
+        <w:t>Overall improvement</w:t>
+      </w:r>
+    </w:p>
+    <w:p>
+      <w:pPr>
+        <w:rPr>
+          <w:b/>
+        </w:rPr>
+      </w:pPr>
+      <w:r>
+        <w:rPr>
+          <w:b/>
+          <w:noProof/>
+        </w:rPr>
+        <w:drawing>
+          <wp:inline distT="0" distB="0" distL="0" distR="0">
+            <wp:extent cx="2924355" cy="2190142"/>
+            <wp:effectExtent l="0" t="0" r="9525" b="635"/>
+            <wp:docPr id="13" name="Picture 13" descr="C:\Users\llonini\Google Drive\Activity Recognition\SSRF\Leistner_new\Results\Fewsamples\w Standing\few_imp_boxplot_all_ntrees5_nsamp1_nsub1.png"/>
+            <wp:cNvGraphicFramePr>
+              <a:graphicFrameLocks xmlns:a="http://schemas.openxmlformats.org/drawingml/2006/main" noChangeAspect="1"/>
+            </wp:cNvGraphicFramePr>
+            <a:graphic xmlns:a="http://schemas.openxmlformats.org/drawingml/2006/main">
+              <a:graphicData uri="http://schemas.openxmlformats.org/drawingml/2006/picture">
+                <pic:pic xmlns:pic="http://schemas.openxmlformats.org/drawingml/2006/picture">
+                  <pic:nvPicPr>
+                    <pic:cNvPr id="0" name="Picture 5" descr="C:\Users\llonini\Google Drive\Activity Recognition\SSRF\Leistner_new\Results\Fewsamples\w Standing\few_imp_boxplot_all_ntrees5_nsamp1_nsub1.png"/>
+                    <pic:cNvPicPr>
+                      <a:picLocks noChangeAspect="1" noChangeArrowheads="1"/>
+                    </pic:cNvPicPr>
+                  </pic:nvPicPr>
+                  <pic:blipFill>
+                    <a:blip r:embed="rId21" cstate="print">
+                      <a:extLst>
+                        <a:ext uri="{28A0092B-C50C-407E-A947-70E740481C1C}">
+                          <a14:useLocalDpi xmlns:a14="http://schemas.microsoft.com/office/drawing/2010/main" val="0"/>
+                        </a:ext>
+                      </a:extLst>
+                    </a:blip>
+                    <a:srcRect/>
+                    <a:stretch>
+                      <a:fillRect/>
+                    </a:stretch>
+                  </pic:blipFill>
+                  <pic:spPr bwMode="auto">
+                    <a:xfrm>
+                      <a:off x="0" y="0"/>
+                      <a:ext cx="2924434" cy="2190201"/>
+                    </a:xfrm>
+                    <a:prstGeom prst="rect">
+                      <a:avLst/>
+                    </a:prstGeom>
+                    <a:noFill/>
+                    <a:ln>
+                      <a:noFill/>
+                    </a:ln>
+                  </pic:spPr>
+                </pic:pic>
+              </a:graphicData>
+            </a:graphic>
+          </wp:inline>
+        </w:drawing>
+      </w:r>
+    </w:p>
+    <w:p>
+      <w:pPr>
+        <w:rPr>
+          <w:b/>
+        </w:rPr>
+      </w:pPr>
+      <w:r>
+        <w:rPr>
+          <w:b/>
+          <w:noProof/>
+        </w:rPr>
+        <w:drawing>
+          <wp:inline distT="0" distB="0" distL="0" distR="0">
+            <wp:extent cx="5937250" cy="3295650"/>
+            <wp:effectExtent l="0" t="0" r="6350" b="0"/>
+            <wp:docPr id="19" name="Picture 19" descr="C:\Users\llonini\Google Drive\Activity Recognition\SSRF\Leistner_new\Results\Fewsamples\w Standing\few_acc_boxplot_all_ntrees5_nsamp1_nsub1.png"/>
+            <wp:cNvGraphicFramePr>
+              <a:graphicFrameLocks xmlns:a="http://schemas.openxmlformats.org/drawingml/2006/main" noChangeAspect="1"/>
+            </wp:cNvGraphicFramePr>
+            <a:graphic xmlns:a="http://schemas.openxmlformats.org/drawingml/2006/main">
+              <a:graphicData uri="http://schemas.openxmlformats.org/drawingml/2006/picture">
+                <pic:pic xmlns:pic="http://schemas.openxmlformats.org/drawingml/2006/picture">
+                  <pic:nvPicPr>
+                    <pic:cNvPr id="0" name="Picture 7" descr="C:\Users\llonini\Google Drive\Activity Recognition\SSRF\Leistner_new\Results\Fewsamples\w Standing\few_acc_boxplot_all_ntrees5_nsamp1_nsub1.png"/>
+                    <pic:cNvPicPr>
+                      <a:picLocks noChangeAspect="1" noChangeArrowheads="1"/>
+                    </pic:cNvPicPr>
+                  </pic:nvPicPr>
+                  <pic:blipFill>
+                    <a:blip r:embed="rId22" cstate="print">
+                      <a:extLst>
+                        <a:ext uri="{28A0092B-C50C-407E-A947-70E740481C1C}">
+                          <a14:useLocalDpi xmlns:a14="http://schemas.microsoft.com/office/drawing/2010/main" val="0"/>
+                        </a:ext>
+                      </a:extLst>
+                    </a:blip>
+                    <a:srcRect/>
+                    <a:stretch>
+                      <a:fillRect/>
+                    </a:stretch>
+                  </pic:blipFill>
+                  <pic:spPr bwMode="auto">
+                    <a:xfrm>
+                      <a:off x="0" y="0"/>
+                      <a:ext cx="5937250" cy="3295650"/>
+                    </a:xfrm>
+                    <a:prstGeom prst="rect">
+                      <a:avLst/>
+                    </a:prstGeom>
+                    <a:noFill/>
+                    <a:ln>
+                      <a:noFill/>
+                    </a:ln>
+                  </pic:spPr>
+                </pic:pic>
+              </a:graphicData>
+            </a:graphic>
+          </wp:inline>
+        </w:drawing>
+      </w:r>
+      <w:r>
+        <w:rPr>
+          <w:b/>
+        </w:rPr>
         <w:br w:type="page"/>
       </w:r>
     </w:p>
@@ -933,20 +1173,938 @@
           <w:b/>
         </w:rPr>
         <w:lastRenderedPageBreak/>
+        <w:t>10 trees, 20 epochs</w:t>
+      </w:r>
+    </w:p>
+    <w:p>
+      <w:pPr>
+        <w:rPr>
+          <w:b/>
+        </w:rPr>
+      </w:pPr>
+      <w:r>
+        <w:rPr>
+          <w:b/>
+          <w:noProof/>
+        </w:rPr>
+        <w:drawing>
+          <wp:inline distT="0" distB="0" distL="0" distR="0">
+            <wp:extent cx="5939790" cy="4455160"/>
+            <wp:effectExtent l="0" t="0" r="3810" b="2540"/>
+            <wp:docPr id="23" name="Picture 23" descr="C:\Users\llonini\Google Drive\Activity Recognition\SSRF\Leistner_new\Results\Fewsamples\w Standing\few_imp_ntrees10_nsamp1_nsub1.png"/>
+            <wp:cNvGraphicFramePr>
+              <a:graphicFrameLocks xmlns:a="http://schemas.openxmlformats.org/drawingml/2006/main" noChangeAspect="1"/>
+            </wp:cNvGraphicFramePr>
+            <a:graphic xmlns:a="http://schemas.openxmlformats.org/drawingml/2006/main">
+              <a:graphicData uri="http://schemas.openxmlformats.org/drawingml/2006/picture">
+                <pic:pic xmlns:pic="http://schemas.openxmlformats.org/drawingml/2006/picture">
+                  <pic:nvPicPr>
+                    <pic:cNvPr id="0" name="Picture 11" descr="C:\Users\llonini\Google Drive\Activity Recognition\SSRF\Leistner_new\Results\Fewsamples\w Standing\few_imp_ntrees10_nsamp1_nsub1.png"/>
+                    <pic:cNvPicPr>
+                      <a:picLocks noChangeAspect="1" noChangeArrowheads="1"/>
+                    </pic:cNvPicPr>
+                  </pic:nvPicPr>
+                  <pic:blipFill>
+                    <a:blip r:embed="rId23">
+                      <a:extLst>
+                        <a:ext uri="{28A0092B-C50C-407E-A947-70E740481C1C}">
+                          <a14:useLocalDpi xmlns:a14="http://schemas.microsoft.com/office/drawing/2010/main" val="0"/>
+                        </a:ext>
+                      </a:extLst>
+                    </a:blip>
+                    <a:srcRect/>
+                    <a:stretch>
+                      <a:fillRect/>
+                    </a:stretch>
+                  </pic:blipFill>
+                  <pic:spPr bwMode="auto">
+                    <a:xfrm>
+                      <a:off x="0" y="0"/>
+                      <a:ext cx="5939790" cy="4455160"/>
+                    </a:xfrm>
+                    <a:prstGeom prst="rect">
+                      <a:avLst/>
+                    </a:prstGeom>
+                    <a:noFill/>
+                    <a:ln>
+                      <a:noFill/>
+                    </a:ln>
+                  </pic:spPr>
+                </pic:pic>
+              </a:graphicData>
+            </a:graphic>
+          </wp:inline>
+        </w:drawing>
+      </w:r>
+    </w:p>
+    <w:p>
+      <w:pPr>
+        <w:tabs>
+          <w:tab w:val="left" w:pos="1110"/>
+        </w:tabs>
+      </w:pPr>
+      <w:r>
+        <w:tab/>
+      </w:r>
+    </w:p>
+    <w:p>
+      <w:r>
         <w:br w:type="page"/>
       </w:r>
     </w:p>
     <w:p>
       <w:pPr>
-        <w:rPr>
-          <w:b/>
-        </w:rPr>
-      </w:pPr>
-      <w:r>
-        <w:rPr>
-          <w:b/>
+        <w:tabs>
+          <w:tab w:val="left" w:pos="1110"/>
+        </w:tabs>
+        <w:jc w:val="center"/>
+      </w:pPr>
+      <w:r>
+        <w:rPr>
+          <w:noProof/>
         </w:rPr>
         <w:lastRenderedPageBreak/>
+        <w:drawing>
+          <wp:inline distT="0" distB="0" distL="0" distR="0">
+            <wp:extent cx="5334000" cy="3943350"/>
+            <wp:effectExtent l="0" t="0" r="0" b="0"/>
+            <wp:docPr id="25" name="Picture 25" descr="C:\Users\llonini\Google Drive\Activity Recognition\SSRF\Leistner_new\Results\Fewsamples\w Standing\few_imp_boxplot_ntrees10_nsamp1_nsub1.png"/>
+            <wp:cNvGraphicFramePr>
+              <a:graphicFrameLocks xmlns:a="http://schemas.openxmlformats.org/drawingml/2006/main" noChangeAspect="1"/>
+            </wp:cNvGraphicFramePr>
+            <a:graphic xmlns:a="http://schemas.openxmlformats.org/drawingml/2006/main">
+              <a:graphicData uri="http://schemas.openxmlformats.org/drawingml/2006/picture">
+                <pic:pic xmlns:pic="http://schemas.openxmlformats.org/drawingml/2006/picture">
+                  <pic:nvPicPr>
+                    <pic:cNvPr id="0" name="Picture 15" descr="C:\Users\llonini\Google Drive\Activity Recognition\SSRF\Leistner_new\Results\Fewsamples\w Standing\few_imp_boxplot_ntrees10_nsamp1_nsub1.png"/>
+                    <pic:cNvPicPr>
+                      <a:picLocks noChangeAspect="1" noChangeArrowheads="1"/>
+                    </pic:cNvPicPr>
+                  </pic:nvPicPr>
+                  <pic:blipFill>
+                    <a:blip r:embed="rId24">
+                      <a:extLst>
+                        <a:ext uri="{28A0092B-C50C-407E-A947-70E740481C1C}">
+                          <a14:useLocalDpi xmlns:a14="http://schemas.microsoft.com/office/drawing/2010/main" val="0"/>
+                        </a:ext>
+                      </a:extLst>
+                    </a:blip>
+                    <a:srcRect/>
+                    <a:stretch>
+                      <a:fillRect/>
+                    </a:stretch>
+                  </pic:blipFill>
+                  <pic:spPr bwMode="auto">
+                    <a:xfrm>
+                      <a:off x="0" y="0"/>
+                      <a:ext cx="5334000" cy="3943350"/>
+                    </a:xfrm>
+                    <a:prstGeom prst="rect">
+                      <a:avLst/>
+                    </a:prstGeom>
+                    <a:noFill/>
+                    <a:ln>
+                      <a:noFill/>
+                    </a:ln>
+                  </pic:spPr>
+                </pic:pic>
+              </a:graphicData>
+            </a:graphic>
+          </wp:inline>
+        </w:drawing>
+      </w:r>
+      <w:r>
+        <w:rPr>
+          <w:noProof/>
+        </w:rPr>
+        <w:drawing>
+          <wp:inline distT="0" distB="0" distL="0" distR="0">
+            <wp:extent cx="4882101" cy="3659749"/>
+            <wp:effectExtent l="0" t="0" r="0" b="0"/>
+            <wp:docPr id="26" name="Picture 26" descr="C:\Users\llonini\Google Drive\Activity Recognition\SSRF\Leistner_new\Results\Fewsamples\w Standing\few_imp_boxplot_all_ntrees10_nsamp1_nsub1.png"/>
+            <wp:cNvGraphicFramePr>
+              <a:graphicFrameLocks xmlns:a="http://schemas.openxmlformats.org/drawingml/2006/main" noChangeAspect="1"/>
+            </wp:cNvGraphicFramePr>
+            <a:graphic xmlns:a="http://schemas.openxmlformats.org/drawingml/2006/main">
+              <a:graphicData uri="http://schemas.openxmlformats.org/drawingml/2006/picture">
+                <pic:pic xmlns:pic="http://schemas.openxmlformats.org/drawingml/2006/picture">
+                  <pic:nvPicPr>
+                    <pic:cNvPr id="0" name="Picture 16" descr="C:\Users\llonini\Google Drive\Activity Recognition\SSRF\Leistner_new\Results\Fewsamples\w Standing\few_imp_boxplot_all_ntrees10_nsamp1_nsub1.png"/>
+                    <pic:cNvPicPr>
+                      <a:picLocks noChangeAspect="1" noChangeArrowheads="1"/>
+                    </pic:cNvPicPr>
+                  </pic:nvPicPr>
+                  <pic:blipFill>
+                    <a:blip r:embed="rId25" cstate="print">
+                      <a:extLst>
+                        <a:ext uri="{28A0092B-C50C-407E-A947-70E740481C1C}">
+                          <a14:useLocalDpi xmlns:a14="http://schemas.microsoft.com/office/drawing/2010/main" val="0"/>
+                        </a:ext>
+                      </a:extLst>
+                    </a:blip>
+                    <a:srcRect/>
+                    <a:stretch>
+                      <a:fillRect/>
+                    </a:stretch>
+                  </pic:blipFill>
+                  <pic:spPr bwMode="auto">
+                    <a:xfrm>
+                      <a:off x="0" y="0"/>
+                      <a:ext cx="4886856" cy="3663314"/>
+                    </a:xfrm>
+                    <a:prstGeom prst="rect">
+                      <a:avLst/>
+                    </a:prstGeom>
+                    <a:noFill/>
+                    <a:ln>
+                      <a:noFill/>
+                    </a:ln>
+                  </pic:spPr>
+                </pic:pic>
+              </a:graphicData>
+            </a:graphic>
+          </wp:inline>
+        </w:drawing>
+      </w:r>
+    </w:p>
+    <w:p>
+      <w:pPr>
+        <w:tabs>
+          <w:tab w:val="left" w:pos="7676"/>
+        </w:tabs>
+      </w:pPr>
+      <w:r>
+        <w:tab/>
+      </w:r>
+    </w:p>
+    <w:p>
+      <w:r>
+        <w:br w:type="page"/>
+      </w:r>
+      <w:r>
+        <w:rPr>
+          <w:noProof/>
+        </w:rPr>
+        <w:lastRenderedPageBreak/>
+        <w:drawing>
+          <wp:inline distT="0" distB="0" distL="0" distR="0" wp14:anchorId="1879D30D" wp14:editId="14A24A34">
+            <wp:extent cx="5939790" cy="2981960"/>
+            <wp:effectExtent l="0" t="0" r="3810" b="8890"/>
+            <wp:docPr id="29" name="Picture 29" descr="C:\Users\llonini\Google Drive\Activity Recognition\SSRF\Leistner_new\Results\Fewsamples\w Standing\few_acc_boxplot_all_ntrees10_nsamp1_nsub1.png"/>
+            <wp:cNvGraphicFramePr>
+              <a:graphicFrameLocks xmlns:a="http://schemas.openxmlformats.org/drawingml/2006/main" noChangeAspect="1"/>
+            </wp:cNvGraphicFramePr>
+            <a:graphic xmlns:a="http://schemas.openxmlformats.org/drawingml/2006/main">
+              <a:graphicData uri="http://schemas.openxmlformats.org/drawingml/2006/picture">
+                <pic:pic xmlns:pic="http://schemas.openxmlformats.org/drawingml/2006/picture">
+                  <pic:nvPicPr>
+                    <pic:cNvPr id="0" name="Picture 19" descr="C:\Users\llonini\Google Drive\Activity Recognition\SSRF\Leistner_new\Results\Fewsamples\w Standing\few_acc_boxplot_all_ntrees10_nsamp1_nsub1.png"/>
+                    <pic:cNvPicPr>
+                      <a:picLocks noChangeAspect="1" noChangeArrowheads="1"/>
+                    </pic:cNvPicPr>
+                  </pic:nvPicPr>
+                  <pic:blipFill>
+                    <a:blip r:embed="rId26" cstate="print">
+                      <a:extLst>
+                        <a:ext uri="{28A0092B-C50C-407E-A947-70E740481C1C}">
+                          <a14:useLocalDpi xmlns:a14="http://schemas.microsoft.com/office/drawing/2010/main" val="0"/>
+                        </a:ext>
+                      </a:extLst>
+                    </a:blip>
+                    <a:srcRect/>
+                    <a:stretch>
+                      <a:fillRect/>
+                    </a:stretch>
+                  </pic:blipFill>
+                  <pic:spPr bwMode="auto">
+                    <a:xfrm>
+                      <a:off x="0" y="0"/>
+                      <a:ext cx="5939790" cy="2981960"/>
+                    </a:xfrm>
+                    <a:prstGeom prst="rect">
+                      <a:avLst/>
+                    </a:prstGeom>
+                    <a:noFill/>
+                    <a:ln>
+                      <a:noFill/>
+                    </a:ln>
+                  </pic:spPr>
+                </pic:pic>
+              </a:graphicData>
+            </a:graphic>
+          </wp:inline>
+        </w:drawing>
+      </w:r>
+    </w:p>
+    <w:p>
+      <w:pPr>
+        <w:rPr>
+          <w:b/>
+        </w:rPr>
+      </w:pPr>
+      <w:r>
+        <w:rPr>
+          <w:b/>
+        </w:rPr>
+        <w:br w:type="page"/>
+      </w:r>
+    </w:p>
+    <w:p>
+      <w:pPr>
+        <w:rPr>
+          <w:b/>
+        </w:rPr>
+      </w:pPr>
+      <w:r>
+        <w:rPr>
+          <w:b/>
+        </w:rPr>
+        <w:lastRenderedPageBreak/>
+        <w:t>5</w:t>
+      </w:r>
+      <w:r>
+        <w:rPr>
+          <w:b/>
+        </w:rPr>
+        <w:t>0 trees, 20 epochs</w:t>
+      </w:r>
+    </w:p>
+    <w:p>
+      <w:r>
+        <w:rPr>
+          <w:noProof/>
+        </w:rPr>
+        <w:drawing>
+          <wp:inline distT="0" distB="0" distL="0" distR="0">
+            <wp:extent cx="5943600" cy="4461510"/>
+            <wp:effectExtent l="0" t="0" r="0" b="0"/>
+            <wp:docPr id="4" name="Picture 4" descr="C:\Users\llonini\Google Drive\Activity Recognition\SSRF\Leistner_new\few_imp_ntrees50_nsamp1_nsub1.png"/>
+            <wp:cNvGraphicFramePr>
+              <a:graphicFrameLocks xmlns:a="http://schemas.openxmlformats.org/drawingml/2006/main" noChangeAspect="1"/>
+            </wp:cNvGraphicFramePr>
+            <a:graphic xmlns:a="http://schemas.openxmlformats.org/drawingml/2006/main">
+              <a:graphicData uri="http://schemas.openxmlformats.org/drawingml/2006/picture">
+                <pic:pic xmlns:pic="http://schemas.openxmlformats.org/drawingml/2006/picture">
+                  <pic:nvPicPr>
+                    <pic:cNvPr id="0" name="Picture 1" descr="C:\Users\llonini\Google Drive\Activity Recognition\SSRF\Leistner_new\few_imp_ntrees50_nsamp1_nsub1.png"/>
+                    <pic:cNvPicPr>
+                      <a:picLocks noChangeAspect="1" noChangeArrowheads="1"/>
+                    </pic:cNvPicPr>
+                  </pic:nvPicPr>
+                  <pic:blipFill>
+                    <a:blip r:embed="rId27">
+                      <a:extLst>
+                        <a:ext uri="{28A0092B-C50C-407E-A947-70E740481C1C}">
+                          <a14:useLocalDpi xmlns:a14="http://schemas.microsoft.com/office/drawing/2010/main" val="0"/>
+                        </a:ext>
+                      </a:extLst>
+                    </a:blip>
+                    <a:srcRect/>
+                    <a:stretch>
+                      <a:fillRect/>
+                    </a:stretch>
+                  </pic:blipFill>
+                  <pic:spPr bwMode="auto">
+                    <a:xfrm>
+                      <a:off x="0" y="0"/>
+                      <a:ext cx="5943600" cy="4461510"/>
+                    </a:xfrm>
+                    <a:prstGeom prst="rect">
+                      <a:avLst/>
+                    </a:prstGeom>
+                    <a:noFill/>
+                    <a:ln>
+                      <a:noFill/>
+                    </a:ln>
+                  </pic:spPr>
+                </pic:pic>
+              </a:graphicData>
+            </a:graphic>
+          </wp:inline>
+        </w:drawing>
+      </w:r>
+    </w:p>
+    <w:p>
+      <w:r>
+        <w:rPr>
+          <w:noProof/>
+        </w:rPr>
+        <w:lastRenderedPageBreak/>
+        <mc:AlternateContent>
+          <mc:Choice Requires="wps">
+            <w:drawing>
+              <wp:anchor distT="0" distB="0" distL="114300" distR="114300" simplePos="0" relativeHeight="251659264" behindDoc="0" locked="0" layoutInCell="1" allowOverlap="1">
+                <wp:simplePos x="0" y="0"/>
+                <wp:positionH relativeFrom="column">
+                  <wp:posOffset>768096</wp:posOffset>
+                </wp:positionH>
+                <wp:positionV relativeFrom="paragraph">
+                  <wp:posOffset>1828470</wp:posOffset>
+                </wp:positionV>
+                <wp:extent cx="4622800" cy="1"/>
+                <wp:effectExtent l="0" t="19050" r="6350" b="19050"/>
+                <wp:wrapNone/>
+                <wp:docPr id="27" name="Straight Connector 27"/>
+                <wp:cNvGraphicFramePr/>
+                <a:graphic xmlns:a="http://schemas.openxmlformats.org/drawingml/2006/main">
+                  <a:graphicData uri="http://schemas.microsoft.com/office/word/2010/wordprocessingShape">
+                    <wps:wsp>
+                      <wps:cNvCnPr/>
+                      <wps:spPr>
+                        <a:xfrm flipV="1">
+                          <a:off x="0" y="0"/>
+                          <a:ext cx="4622800" cy="1"/>
+                        </a:xfrm>
+                        <a:prstGeom prst="line">
+                          <a:avLst/>
+                        </a:prstGeom>
+                        <a:ln w="28575">
+                          <a:solidFill>
+                            <a:schemeClr val="tx1"/>
+                          </a:solidFill>
+                        </a:ln>
+                      </wps:spPr>
+                      <wps:style>
+                        <a:lnRef idx="1">
+                          <a:schemeClr val="accent1"/>
+                        </a:lnRef>
+                        <a:fillRef idx="0">
+                          <a:schemeClr val="accent1"/>
+                        </a:fillRef>
+                        <a:effectRef idx="0">
+                          <a:schemeClr val="accent1"/>
+                        </a:effectRef>
+                        <a:fontRef idx="minor">
+                          <a:schemeClr val="tx1"/>
+                        </a:fontRef>
+                      </wps:style>
+                      <wps:bodyPr/>
+                    </wps:wsp>
+                  </a:graphicData>
+                </a:graphic>
+                <wp14:sizeRelV relativeFrom="margin">
+                  <wp14:pctHeight>0</wp14:pctHeight>
+                </wp14:sizeRelV>
+              </wp:anchor>
+            </w:drawing>
+          </mc:Choice>
+          <mc:Fallback>
+            <w:pict>
+              <v:line id="Straight Connector 27" o:spid="_x0000_s1026" style="position:absolute;flip:y;z-index:251659264;visibility:visible;mso-wrap-style:square;mso-height-percent:0;mso-wrap-distance-left:9pt;mso-wrap-distance-top:0;mso-wrap-distance-right:9pt;mso-wrap-distance-bottom:0;mso-position-horizontal:absolute;mso-position-horizontal-relative:text;mso-position-vertical:absolute;mso-position-vertical-relative:text;mso-height-percent:0;mso-height-relative:margin" from="60.5pt,143.95pt" to="424.5pt,143.95pt" o:gfxdata="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" strokecolor="black [3213]" strokeweight="2.25pt"/>
+            </w:pict>
+          </mc:Fallback>
+        </mc:AlternateContent>
+      </w:r>
+      <w:r>
+        <w:rPr>
+          <w:noProof/>
+        </w:rPr>
+        <w:drawing>
+          <wp:inline distT="0" distB="0" distL="0" distR="0">
+            <wp:extent cx="5936615" cy="4449445"/>
+            <wp:effectExtent l="0" t="0" r="6985" b="8255"/>
+            <wp:docPr id="24" name="Picture 24" descr="C:\Users\llonini\Google Drive\Activity Recognition\SSRF\Leistner_new\few_imp_boxplot_ntrees50_nsamp1_nsub1.png"/>
+            <wp:cNvGraphicFramePr>
+              <a:graphicFrameLocks xmlns:a="http://schemas.openxmlformats.org/drawingml/2006/main" noChangeAspect="1"/>
+            </wp:cNvGraphicFramePr>
+            <a:graphic xmlns:a="http://schemas.openxmlformats.org/drawingml/2006/main">
+              <a:graphicData uri="http://schemas.openxmlformats.org/drawingml/2006/picture">
+                <pic:pic xmlns:pic="http://schemas.openxmlformats.org/drawingml/2006/picture">
+                  <pic:nvPicPr>
+                    <pic:cNvPr id="0" name="Picture 3" descr="C:\Users\llonini\Google Drive\Activity Recognition\SSRF\Leistner_new\few_imp_boxplot_ntrees50_nsamp1_nsub1.png"/>
+                    <pic:cNvPicPr>
+                      <a:picLocks noChangeAspect="1" noChangeArrowheads="1"/>
+                    </pic:cNvPicPr>
+                  </pic:nvPicPr>
+                  <pic:blipFill>
+                    <a:blip r:embed="rId28">
+                      <a:extLst>
+                        <a:ext uri="{28A0092B-C50C-407E-A947-70E740481C1C}">
+                          <a14:useLocalDpi xmlns:a14="http://schemas.microsoft.com/office/drawing/2010/main" val="0"/>
+                        </a:ext>
+                      </a:extLst>
+                    </a:blip>
+                    <a:srcRect/>
+                    <a:stretch>
+                      <a:fillRect/>
+                    </a:stretch>
+                  </pic:blipFill>
+                  <pic:spPr bwMode="auto">
+                    <a:xfrm>
+                      <a:off x="0" y="0"/>
+                      <a:ext cx="5936615" cy="4449445"/>
+                    </a:xfrm>
+                    <a:prstGeom prst="rect">
+                      <a:avLst/>
+                    </a:prstGeom>
+                    <a:noFill/>
+                    <a:ln>
+                      <a:noFill/>
+                    </a:ln>
+                  </pic:spPr>
+                </pic:pic>
+              </a:graphicData>
+            </a:graphic>
+          </wp:inline>
+        </w:drawing>
+      </w:r>
+    </w:p>
+    <w:p/>
+    <w:p>
+      <w:pPr>
+        <w:jc w:val="center"/>
+      </w:pPr>
+      <w:r>
+        <w:rPr>
+          <w:noProof/>
+        </w:rPr>
+        <w:drawing>
+          <wp:inline distT="0" distB="0" distL="0" distR="0">
+            <wp:extent cx="3969638" cy="2975212"/>
+            <wp:effectExtent l="0" t="0" r="0" b="0"/>
+            <wp:docPr id="28" name="Picture 28" descr="C:\Users\llonini\Google Drive\Activity Recognition\SSRF\Leistner_new\few_imp_boxplot_all_ntrees50_nsamp1_nsub1.png"/>
+            <wp:cNvGraphicFramePr>
+              <a:graphicFrameLocks xmlns:a="http://schemas.openxmlformats.org/drawingml/2006/main" noChangeAspect="1"/>
+            </wp:cNvGraphicFramePr>
+            <a:graphic xmlns:a="http://schemas.openxmlformats.org/drawingml/2006/main">
+              <a:graphicData uri="http://schemas.openxmlformats.org/drawingml/2006/picture">
+                <pic:pic xmlns:pic="http://schemas.openxmlformats.org/drawingml/2006/picture">
+                  <pic:nvPicPr>
+                    <pic:cNvPr id="0" name="Picture 4" descr="C:\Users\llonini\Google Drive\Activity Recognition\SSRF\Leistner_new\few_imp_boxplot_all_ntrees50_nsamp1_nsub1.png"/>
+                    <pic:cNvPicPr>
+                      <a:picLocks noChangeAspect="1" noChangeArrowheads="1"/>
+                    </pic:cNvPicPr>
+                  </pic:nvPicPr>
+                  <pic:blipFill>
+                    <a:blip r:embed="rId29" cstate="print">
+                      <a:extLst>
+                        <a:ext uri="{28A0092B-C50C-407E-A947-70E740481C1C}">
+                          <a14:useLocalDpi xmlns:a14="http://schemas.microsoft.com/office/drawing/2010/main" val="0"/>
+                        </a:ext>
+                      </a:extLst>
+                    </a:blip>
+                    <a:srcRect/>
+                    <a:stretch>
+                      <a:fillRect/>
+                    </a:stretch>
+                  </pic:blipFill>
+                  <pic:spPr bwMode="auto">
+                    <a:xfrm>
+                      <a:off x="0" y="0"/>
+                      <a:ext cx="3969883" cy="2975396"/>
+                    </a:xfrm>
+                    <a:prstGeom prst="rect">
+                      <a:avLst/>
+                    </a:prstGeom>
+                    <a:noFill/>
+                    <a:ln>
+                      <a:noFill/>
+                    </a:ln>
+                  </pic:spPr>
+                </pic:pic>
+              </a:graphicData>
+            </a:graphic>
+          </wp:inline>
+        </w:drawing>
+      </w:r>
+    </w:p>
+    <w:p>
+      <w:r>
+        <w:rPr>
+          <w:noProof/>
+        </w:rPr>
+        <w:lastRenderedPageBreak/>
+        <w:drawing>
+          <wp:inline distT="0" distB="0" distL="0" distR="0" wp14:anchorId="6AAA2320" wp14:editId="1C1283F4">
+            <wp:extent cx="5937885" cy="2980690"/>
+            <wp:effectExtent l="0" t="0" r="5715" b="0"/>
+            <wp:docPr id="36" name="Picture 36" descr="C:\Users\llonini\Google Drive\Activity Recognition\SSRF\Leistner_new\few_acc_boxplot_all_ntrees50_nsamp1_nsub1.png"/>
+            <wp:cNvGraphicFramePr>
+              <a:graphicFrameLocks xmlns:a="http://schemas.openxmlformats.org/drawingml/2006/main" noChangeAspect="1"/>
+            </wp:cNvGraphicFramePr>
+            <a:graphic xmlns:a="http://schemas.openxmlformats.org/drawingml/2006/main">
+              <a:graphicData uri="http://schemas.openxmlformats.org/drawingml/2006/picture">
+                <pic:pic xmlns:pic="http://schemas.openxmlformats.org/drawingml/2006/picture">
+                  <pic:nvPicPr>
+                    <pic:cNvPr id="0" name="Picture 6" descr="C:\Users\llonini\Google Drive\Activity Recognition\SSRF\Leistner_new\few_acc_boxplot_all_ntrees50_nsamp1_nsub1.png"/>
+                    <pic:cNvPicPr>
+                      <a:picLocks noChangeAspect="1" noChangeArrowheads="1"/>
+                    </pic:cNvPicPr>
+                  </pic:nvPicPr>
+                  <pic:blipFill>
+                    <a:blip r:embed="rId30" cstate="print">
+                      <a:extLst>
+                        <a:ext uri="{28A0092B-C50C-407E-A947-70E740481C1C}">
+                          <a14:useLocalDpi xmlns:a14="http://schemas.microsoft.com/office/drawing/2010/main" val="0"/>
+                        </a:ext>
+                      </a:extLst>
+                    </a:blip>
+                    <a:srcRect/>
+                    <a:stretch>
+                      <a:fillRect/>
+                    </a:stretch>
+                  </pic:blipFill>
+                  <pic:spPr bwMode="auto">
+                    <a:xfrm>
+                      <a:off x="0" y="0"/>
+                      <a:ext cx="5937885" cy="2980690"/>
+                    </a:xfrm>
+                    <a:prstGeom prst="rect">
+                      <a:avLst/>
+                    </a:prstGeom>
+                    <a:noFill/>
+                    <a:ln>
+                      <a:noFill/>
+                    </a:ln>
+                  </pic:spPr>
+                </pic:pic>
+              </a:graphicData>
+            </a:graphic>
+          </wp:inline>
+        </w:drawing>
+      </w:r>
+      <w:r>
+        <w:br w:type="page"/>
+      </w:r>
+    </w:p>
+    <w:p>
+      <w:pPr>
+        <w:rPr>
+          <w:b/>
+          <w:u w:val="single"/>
+        </w:rPr>
+      </w:pPr>
+      <w:r>
+        <w:rPr>
+          <w:b/>
+          <w:u w:val="single"/>
+        </w:rPr>
+        <w:lastRenderedPageBreak/>
+        <w:t>Cross subjects (</w:t>
+      </w:r>
+      <w:r>
+        <w:rPr>
+          <w:b/>
+          <w:u w:val="single"/>
+        </w:rPr>
+        <w:t>347 labeled samples</w:t>
+      </w:r>
+      <w:r>
+        <w:rPr>
+          <w:b/>
+          <w:u w:val="single"/>
+        </w:rPr>
+        <w:t xml:space="preserve">, </w:t>
+      </w:r>
+      <w:r>
+        <w:rPr>
+          <w:b/>
+          <w:u w:val="single"/>
+        </w:rPr>
+        <w:t>9952 unlabeled samples</w:t>
+      </w:r>
+      <w:r>
+        <w:rPr>
+          <w:b/>
+          <w:u w:val="single"/>
+        </w:rPr>
+        <w:t>) –</w:t>
+      </w:r>
+      <w:r>
+        <w:rPr>
+          <w:b/>
+          <w:u w:val="single"/>
+        </w:rPr>
+        <w:t xml:space="preserve"> with </w:t>
+      </w:r>
+      <w:r>
+        <w:rPr>
+          <w:b/>
+          <w:u w:val="single"/>
+        </w:rPr>
+        <w:t>standing</w:t>
+      </w:r>
+    </w:p>
+    <w:p>
+      <w:pPr>
+        <w:rPr>
+          <w:b/>
+        </w:rPr>
+      </w:pPr>
+      <w:r>
+        <w:rPr>
+          <w:b/>
+        </w:rPr>
+        <w:t xml:space="preserve">Labeled </w:t>
+      </w:r>
+      <w:proofErr w:type="spellStart"/>
+      <w:r>
+        <w:rPr>
+          <w:b/>
+        </w:rPr>
+        <w:t>subj</w:t>
+      </w:r>
+      <w:proofErr w:type="spellEnd"/>
+      <w:r>
+        <w:rPr>
+          <w:b/>
+        </w:rPr>
+        <w:t xml:space="preserve"> 1 – Unlabeled </w:t>
+      </w:r>
+      <w:proofErr w:type="spellStart"/>
+      <w:r>
+        <w:rPr>
+          <w:b/>
+        </w:rPr>
+        <w:t>subj</w:t>
+      </w:r>
+      <w:proofErr w:type="spellEnd"/>
+      <w:r>
+        <w:rPr>
+          <w:b/>
+        </w:rPr>
+        <w:t xml:space="preserve"> 2-30</w:t>
+      </w:r>
+      <w:r>
+        <w:rPr>
+          <w:b/>
+        </w:rPr>
+        <w:t>, 10 runs</w:t>
+      </w:r>
+    </w:p>
+    <w:p>
+      <w:pPr>
+        <w:rPr>
+          <w:b/>
+        </w:rPr>
+      </w:pPr>
+      <w:r>
+        <w:rPr>
+          <w:b/>
+        </w:rPr>
+        <w:t>5 trees, 20 epochs</w:t>
+      </w:r>
+    </w:p>
+    <w:p>
+      <w:r>
+        <w:rPr>
+          <w:noProof/>
+        </w:rPr>
+        <w:drawing>
+          <wp:inline distT="0" distB="0" distL="0" distR="0">
+            <wp:extent cx="2888163" cy="2165350"/>
+            <wp:effectExtent l="0" t="0" r="7620" b="6350"/>
+            <wp:docPr id="31" name="Picture 31" descr="C:\Users\llonini\Google Drive\Activity Recognition\SSRF\Leistner_new\crosssubj_accs_ntrees5_nsamp1_nsub30.png"/>
+            <wp:cNvGraphicFramePr>
+              <a:graphicFrameLocks xmlns:a="http://schemas.openxmlformats.org/drawingml/2006/main" noChangeAspect="1"/>
+            </wp:cNvGraphicFramePr>
+            <a:graphic xmlns:a="http://schemas.openxmlformats.org/drawingml/2006/main">
+              <a:graphicData uri="http://schemas.openxmlformats.org/drawingml/2006/picture">
+                <pic:pic xmlns:pic="http://schemas.openxmlformats.org/drawingml/2006/picture">
+                  <pic:nvPicPr>
+                    <pic:cNvPr id="0" name="Picture 21" descr="C:\Users\llonini\Google Drive\Activity Recognition\SSRF\Leistner_new\crosssubj_accs_ntrees5_nsamp1_nsub30.png"/>
+                    <pic:cNvPicPr>
+                      <a:picLocks noChangeAspect="1" noChangeArrowheads="1"/>
+                    </pic:cNvPicPr>
+                  </pic:nvPicPr>
+                  <pic:blipFill>
+                    <a:blip r:embed="rId31" cstate="print">
+                      <a:extLst>
+                        <a:ext uri="{28A0092B-C50C-407E-A947-70E740481C1C}">
+                          <a14:useLocalDpi xmlns:a14="http://schemas.microsoft.com/office/drawing/2010/main" val="0"/>
+                        </a:ext>
+                      </a:extLst>
+                    </a:blip>
+                    <a:srcRect/>
+                    <a:stretch>
+                      <a:fillRect/>
+                    </a:stretch>
+                  </pic:blipFill>
+                  <pic:spPr bwMode="auto">
+                    <a:xfrm>
+                      <a:off x="0" y="0"/>
+                      <a:ext cx="2888163" cy="2165350"/>
+                    </a:xfrm>
+                    <a:prstGeom prst="rect">
+                      <a:avLst/>
+                    </a:prstGeom>
+                    <a:noFill/>
+                    <a:ln>
+                      <a:noFill/>
+                    </a:ln>
+                  </pic:spPr>
+                </pic:pic>
+              </a:graphicData>
+            </a:graphic>
+          </wp:inline>
+        </w:drawing>
+      </w:r>
+      <w:r>
+        <w:rPr>
+          <w:noProof/>
+        </w:rPr>
+        <w:drawing>
+          <wp:inline distT="0" distB="0" distL="0" distR="0">
+            <wp:extent cx="2820406" cy="2114550"/>
+            <wp:effectExtent l="0" t="0" r="0" b="0"/>
+            <wp:docPr id="32" name="Picture 32" descr="C:\Users\llonini\Google Drive\Activity Recognition\SSRF\Leistner_new\crosssubj_imp_ntrees5_nsamp1_nsub30.png"/>
+            <wp:cNvGraphicFramePr>
+              <a:graphicFrameLocks xmlns:a="http://schemas.openxmlformats.org/drawingml/2006/main" noChangeAspect="1"/>
+            </wp:cNvGraphicFramePr>
+            <a:graphic xmlns:a="http://schemas.openxmlformats.org/drawingml/2006/main">
+              <a:graphicData uri="http://schemas.openxmlformats.org/drawingml/2006/picture">
+                <pic:pic xmlns:pic="http://schemas.openxmlformats.org/drawingml/2006/picture">
+                  <pic:nvPicPr>
+                    <pic:cNvPr id="0" name="Picture 22" descr="C:\Users\llonini\Google Drive\Activity Recognition\SSRF\Leistner_new\crosssubj_imp_ntrees5_nsamp1_nsub30.png"/>
+                    <pic:cNvPicPr>
+                      <a:picLocks noChangeAspect="1" noChangeArrowheads="1"/>
+                    </pic:cNvPicPr>
+                  </pic:nvPicPr>
+                  <pic:blipFill>
+                    <a:blip r:embed="rId32" cstate="print">
+                      <a:extLst>
+                        <a:ext uri="{28A0092B-C50C-407E-A947-70E740481C1C}">
+                          <a14:useLocalDpi xmlns:a14="http://schemas.microsoft.com/office/drawing/2010/main" val="0"/>
+                        </a:ext>
+                      </a:extLst>
+                    </a:blip>
+                    <a:srcRect/>
+                    <a:stretch>
+                      <a:fillRect/>
+                    </a:stretch>
+                  </pic:blipFill>
+                  <pic:spPr bwMode="auto">
+                    <a:xfrm>
+                      <a:off x="0" y="0"/>
+                      <a:ext cx="2820406" cy="2114550"/>
+                    </a:xfrm>
+                    <a:prstGeom prst="rect">
+                      <a:avLst/>
+                    </a:prstGeom>
+                    <a:noFill/>
+                    <a:ln>
+                      <a:noFill/>
+                    </a:ln>
+                  </pic:spPr>
+                </pic:pic>
+              </a:graphicData>
+            </a:graphic>
+          </wp:inline>
+        </w:drawing>
+      </w:r>
+    </w:p>
+    <w:p/>
+    <w:p>
+      <w:r>
+        <w:rPr>
+          <w:noProof/>
+        </w:rPr>
+        <w:drawing>
+          <wp:inline distT="0" distB="0" distL="0" distR="0">
+            <wp:extent cx="2857500" cy="2142360"/>
+            <wp:effectExtent l="0" t="0" r="0" b="0"/>
+            <wp:docPr id="33" name="Picture 33" descr="C:\Users\llonini\Google Drive\Activity Recognition\SSRF\Leistner_new\crosssubj_imp_boxplot_ntrees5_nsamp1_nsub30.png"/>
+            <wp:cNvGraphicFramePr>
+              <a:graphicFrameLocks xmlns:a="http://schemas.openxmlformats.org/drawingml/2006/main" noChangeAspect="1"/>
+            </wp:cNvGraphicFramePr>
+            <a:graphic xmlns:a="http://schemas.openxmlformats.org/drawingml/2006/main">
+              <a:graphicData uri="http://schemas.openxmlformats.org/drawingml/2006/picture">
+                <pic:pic xmlns:pic="http://schemas.openxmlformats.org/drawingml/2006/picture">
+                  <pic:nvPicPr>
+                    <pic:cNvPr id="0" name="Picture 23" descr="C:\Users\llonini\Google Drive\Activity Recognition\SSRF\Leistner_new\crosssubj_imp_boxplot_ntrees5_nsamp1_nsub30.png"/>
+                    <pic:cNvPicPr>
+                      <a:picLocks noChangeAspect="1" noChangeArrowheads="1"/>
+                    </pic:cNvPicPr>
+                  </pic:nvPicPr>
+                  <pic:blipFill>
+                    <a:blip r:embed="rId33" cstate="print">
+                      <a:extLst>
+                        <a:ext uri="{28A0092B-C50C-407E-A947-70E740481C1C}">
+                          <a14:useLocalDpi xmlns:a14="http://schemas.microsoft.com/office/drawing/2010/main" val="0"/>
+                        </a:ext>
+                      </a:extLst>
+                    </a:blip>
+                    <a:srcRect/>
+                    <a:stretch>
+                      <a:fillRect/>
+                    </a:stretch>
+                  </pic:blipFill>
+                  <pic:spPr bwMode="auto">
+                    <a:xfrm>
+                      <a:off x="0" y="0"/>
+                      <a:ext cx="2860804" cy="2144837"/>
+                    </a:xfrm>
+                    <a:prstGeom prst="rect">
+                      <a:avLst/>
+                    </a:prstGeom>
+                    <a:noFill/>
+                    <a:ln>
+                      <a:noFill/>
+                    </a:ln>
+                  </pic:spPr>
+                </pic:pic>
+              </a:graphicData>
+            </a:graphic>
+          </wp:inline>
+        </w:drawing>
+      </w:r>
+      <w:r>
+        <w:rPr>
+          <w:noProof/>
+        </w:rPr>
+        <w:drawing>
+          <wp:inline distT="0" distB="0" distL="0" distR="0">
+            <wp:extent cx="2806700" cy="2104274"/>
+            <wp:effectExtent l="0" t="0" r="0" b="0"/>
+            <wp:docPr id="34" name="Picture 34" descr="C:\Users\llonini\Google Drive\Activity Recognition\SSRF\Leistner_new\crosssubj_acc_boxplot_all_ntrees5_nsamp1_nsub30.png"/>
+            <wp:cNvGraphicFramePr>
+              <a:graphicFrameLocks xmlns:a="http://schemas.openxmlformats.org/drawingml/2006/main" noChangeAspect="1"/>
+            </wp:cNvGraphicFramePr>
+            <a:graphic xmlns:a="http://schemas.openxmlformats.org/drawingml/2006/main">
+              <a:graphicData uri="http://schemas.openxmlformats.org/drawingml/2006/picture">
+                <pic:pic xmlns:pic="http://schemas.openxmlformats.org/drawingml/2006/picture">
+                  <pic:nvPicPr>
+                    <pic:cNvPr id="0" name="Picture 24" descr="C:\Users\llonini\Google Drive\Activity Recognition\SSRF\Leistner_new\crosssubj_acc_boxplot_all_ntrees5_nsamp1_nsub30.png"/>
+                    <pic:cNvPicPr>
+                      <a:picLocks noChangeAspect="1" noChangeArrowheads="1"/>
+                    </pic:cNvPicPr>
+                  </pic:nvPicPr>
+                  <pic:blipFill>
+                    <a:blip r:embed="rId34" cstate="print">
+                      <a:extLst>
+                        <a:ext uri="{28A0092B-C50C-407E-A947-70E740481C1C}">
+                          <a14:useLocalDpi xmlns:a14="http://schemas.microsoft.com/office/drawing/2010/main" val="0"/>
+                        </a:ext>
+                      </a:extLst>
+                    </a:blip>
+                    <a:srcRect/>
+                    <a:stretch>
+                      <a:fillRect/>
+                    </a:stretch>
+                  </pic:blipFill>
+                  <pic:spPr bwMode="auto">
+                    <a:xfrm>
+                      <a:off x="0" y="0"/>
+                      <a:ext cx="2807701" cy="2105025"/>
+                    </a:xfrm>
+                    <a:prstGeom prst="rect">
+                      <a:avLst/>
+                    </a:prstGeom>
+                    <a:noFill/>
+                    <a:ln>
+                      <a:noFill/>
+                    </a:ln>
+                  </pic:spPr>
+                </pic:pic>
+              </a:graphicData>
+            </a:graphic>
+          </wp:inline>
+        </w:drawing>
+      </w:r>
+    </w:p>
+    <w:p/>
+    <w:p>
+      <w:r>
         <w:br w:type="page"/>
       </w:r>
     </w:p>
@@ -971,11 +2129,489 @@
       </w:r>
     </w:p>
     <w:p>
-      <w:pPr>
-        <w:rPr>
-          <w:b/>
-        </w:rPr>
-      </w:pPr>
+      <w:r>
+        <w:rPr>
+          <w:noProof/>
+        </w:rPr>
+        <w:drawing>
+          <wp:inline distT="0" distB="0" distL="0" distR="0" wp14:anchorId="5C7E8F26" wp14:editId="7E469053">
+            <wp:extent cx="2828875" cy="2120900"/>
+            <wp:effectExtent l="0" t="0" r="0" b="0"/>
+            <wp:docPr id="35" name="Picture 35" descr="C:\Users\llonini\Google Drive\Activity Recognition\SSRF\Leistner_new\crosssubj_accs_ntrees10_nsamp1_nsub30.png"/>
+            <wp:cNvGraphicFramePr>
+              <a:graphicFrameLocks xmlns:a="http://schemas.openxmlformats.org/drawingml/2006/main" noChangeAspect="1"/>
+            </wp:cNvGraphicFramePr>
+            <a:graphic xmlns:a="http://schemas.openxmlformats.org/drawingml/2006/main">
+              <a:graphicData uri="http://schemas.openxmlformats.org/drawingml/2006/picture">
+                <pic:pic xmlns:pic="http://schemas.openxmlformats.org/drawingml/2006/picture">
+                  <pic:nvPicPr>
+                    <pic:cNvPr id="0" name="Picture 25" descr="C:\Users\llonini\Google Drive\Activity Recognition\SSRF\Leistner_new\crosssubj_accs_ntrees10_nsamp1_nsub30.png"/>
+                    <pic:cNvPicPr>
+                      <a:picLocks noChangeAspect="1" noChangeArrowheads="1"/>
+                    </pic:cNvPicPr>
+                  </pic:nvPicPr>
+                  <pic:blipFill>
+                    <a:blip r:embed="rId35" cstate="print">
+                      <a:extLst>
+                        <a:ext uri="{28A0092B-C50C-407E-A947-70E740481C1C}">
+                          <a14:useLocalDpi xmlns:a14="http://schemas.microsoft.com/office/drawing/2010/main" val="0"/>
+                        </a:ext>
+                      </a:extLst>
+                    </a:blip>
+                    <a:srcRect/>
+                    <a:stretch>
+                      <a:fillRect/>
+                    </a:stretch>
+                  </pic:blipFill>
+                  <pic:spPr bwMode="auto">
+                    <a:xfrm>
+                      <a:off x="0" y="0"/>
+                      <a:ext cx="2829884" cy="2121656"/>
+                    </a:xfrm>
+                    <a:prstGeom prst="rect">
+                      <a:avLst/>
+                    </a:prstGeom>
+                    <a:noFill/>
+                    <a:ln>
+                      <a:noFill/>
+                    </a:ln>
+                  </pic:spPr>
+                </pic:pic>
+              </a:graphicData>
+            </a:graphic>
+          </wp:inline>
+        </w:drawing>
+      </w:r>
+      <w:r>
+        <w:rPr>
+          <w:noProof/>
+        </w:rPr>
+        <w:drawing>
+          <wp:inline distT="0" distB="0" distL="0" distR="0" wp14:anchorId="7CA7E7FF" wp14:editId="507C2848">
+            <wp:extent cx="2501900" cy="1875756"/>
+            <wp:effectExtent l="0" t="0" r="0" b="0"/>
+            <wp:docPr id="37" name="Picture 37" descr="C:\Users\llonini\Google Drive\Activity Recognition\SSRF\Leistner_new\crosssubj_imp_ntrees10_nsamp1_nsub30.png"/>
+            <wp:cNvGraphicFramePr>
+              <a:graphicFrameLocks xmlns:a="http://schemas.openxmlformats.org/drawingml/2006/main" noChangeAspect="1"/>
+            </wp:cNvGraphicFramePr>
+            <a:graphic xmlns:a="http://schemas.openxmlformats.org/drawingml/2006/main">
+              <a:graphicData uri="http://schemas.openxmlformats.org/drawingml/2006/picture">
+                <pic:pic xmlns:pic="http://schemas.openxmlformats.org/drawingml/2006/picture">
+                  <pic:nvPicPr>
+                    <pic:cNvPr id="0" name="Picture 27" descr="C:\Users\llonini\Google Drive\Activity Recognition\SSRF\Leistner_new\crosssubj_imp_ntrees10_nsamp1_nsub30.png"/>
+                    <pic:cNvPicPr>
+                      <a:picLocks noChangeAspect="1" noChangeArrowheads="1"/>
+                    </pic:cNvPicPr>
+                  </pic:nvPicPr>
+                  <pic:blipFill>
+                    <a:blip r:embed="rId36" cstate="print">
+                      <a:extLst>
+                        <a:ext uri="{28A0092B-C50C-407E-A947-70E740481C1C}">
+                          <a14:useLocalDpi xmlns:a14="http://schemas.microsoft.com/office/drawing/2010/main" val="0"/>
+                        </a:ext>
+                      </a:extLst>
+                    </a:blip>
+                    <a:srcRect/>
+                    <a:stretch>
+                      <a:fillRect/>
+                    </a:stretch>
+                  </pic:blipFill>
+                  <pic:spPr bwMode="auto">
+                    <a:xfrm>
+                      <a:off x="0" y="0"/>
+                      <a:ext cx="2502792" cy="1876425"/>
+                    </a:xfrm>
+                    <a:prstGeom prst="rect">
+                      <a:avLst/>
+                    </a:prstGeom>
+                    <a:noFill/>
+                    <a:ln>
+                      <a:noFill/>
+                    </a:ln>
+                  </pic:spPr>
+                </pic:pic>
+              </a:graphicData>
+            </a:graphic>
+          </wp:inline>
+        </w:drawing>
+      </w:r>
+    </w:p>
+    <w:p>
+      <w:r>
+        <w:rPr>
+          <w:noProof/>
+        </w:rPr>
+        <w:drawing>
+          <wp:inline distT="0" distB="0" distL="0" distR="0" wp14:anchorId="297067F0" wp14:editId="585018A9">
+            <wp:extent cx="2600194" cy="1949450"/>
+            <wp:effectExtent l="0" t="0" r="0" b="0"/>
+            <wp:docPr id="40" name="Picture 40" descr="C:\Users\llonini\Google Drive\Activity Recognition\SSRF\Leistner_new\crosssubj_imp_boxplot_all_ntrees10_nsamp1_nsub30.png"/>
+            <wp:cNvGraphicFramePr>
+              <a:graphicFrameLocks xmlns:a="http://schemas.openxmlformats.org/drawingml/2006/main" noChangeAspect="1"/>
+            </wp:cNvGraphicFramePr>
+            <a:graphic xmlns:a="http://schemas.openxmlformats.org/drawingml/2006/main">
+              <a:graphicData uri="http://schemas.openxmlformats.org/drawingml/2006/picture">
+                <pic:pic xmlns:pic="http://schemas.openxmlformats.org/drawingml/2006/picture">
+                  <pic:nvPicPr>
+                    <pic:cNvPr id="0" name="Picture 29" descr="C:\Users\llonini\Google Drive\Activity Recognition\SSRF\Leistner_new\crosssubj_imp_boxplot_all_ntrees10_nsamp1_nsub30.png"/>
+                    <pic:cNvPicPr>
+                      <a:picLocks noChangeAspect="1" noChangeArrowheads="1"/>
+                    </pic:cNvPicPr>
+                  </pic:nvPicPr>
+                  <pic:blipFill>
+                    <a:blip r:embed="rId37" cstate="print">
+                      <a:extLst>
+                        <a:ext uri="{28A0092B-C50C-407E-A947-70E740481C1C}">
+                          <a14:useLocalDpi xmlns:a14="http://schemas.microsoft.com/office/drawing/2010/main" val="0"/>
+                        </a:ext>
+                      </a:extLst>
+                    </a:blip>
+                    <a:srcRect/>
+                    <a:stretch>
+                      <a:fillRect/>
+                    </a:stretch>
+                  </pic:blipFill>
+                  <pic:spPr bwMode="auto">
+                    <a:xfrm>
+                      <a:off x="0" y="0"/>
+                      <a:ext cx="2600194" cy="1949450"/>
+                    </a:xfrm>
+                    <a:prstGeom prst="rect">
+                      <a:avLst/>
+                    </a:prstGeom>
+                    <a:noFill/>
+                    <a:ln>
+                      <a:noFill/>
+                    </a:ln>
+                  </pic:spPr>
+                </pic:pic>
+              </a:graphicData>
+            </a:graphic>
+          </wp:inline>
+        </w:drawing>
+      </w:r>
+      <w:r>
+        <w:rPr>
+          <w:noProof/>
+        </w:rPr>
+        <w:drawing>
+          <wp:inline distT="0" distB="0" distL="0" distR="0">
+            <wp:extent cx="2596923" cy="1946998"/>
+            <wp:effectExtent l="0" t="0" r="0" b="0"/>
+            <wp:docPr id="41" name="Picture 41" descr="C:\Users\llonini\Google Drive\Activity Recognition\SSRF\Leistner_new\crosssubj_acc_boxplot_all_ntrees10_nsamp1_nsub30.png"/>
+            <wp:cNvGraphicFramePr>
+              <a:graphicFrameLocks xmlns:a="http://schemas.openxmlformats.org/drawingml/2006/main" noChangeAspect="1"/>
+            </wp:cNvGraphicFramePr>
+            <a:graphic xmlns:a="http://schemas.openxmlformats.org/drawingml/2006/main">
+              <a:graphicData uri="http://schemas.openxmlformats.org/drawingml/2006/picture">
+                <pic:pic xmlns:pic="http://schemas.openxmlformats.org/drawingml/2006/picture">
+                  <pic:nvPicPr>
+                    <pic:cNvPr id="0" name="Picture 30" descr="C:\Users\llonini\Google Drive\Activity Recognition\SSRF\Leistner_new\crosssubj_acc_boxplot_all_ntrees10_nsamp1_nsub30.png"/>
+                    <pic:cNvPicPr>
+                      <a:picLocks noChangeAspect="1" noChangeArrowheads="1"/>
+                    </pic:cNvPicPr>
+                  </pic:nvPicPr>
+                  <pic:blipFill>
+                    <a:blip r:embed="rId38" cstate="print">
+                      <a:extLst>
+                        <a:ext uri="{28A0092B-C50C-407E-A947-70E740481C1C}">
+                          <a14:useLocalDpi xmlns:a14="http://schemas.microsoft.com/office/drawing/2010/main" val="0"/>
+                        </a:ext>
+                      </a:extLst>
+                    </a:blip>
+                    <a:srcRect/>
+                    <a:stretch>
+                      <a:fillRect/>
+                    </a:stretch>
+                  </pic:blipFill>
+                  <pic:spPr bwMode="auto">
+                    <a:xfrm>
+                      <a:off x="0" y="0"/>
+                      <a:ext cx="2599550" cy="1948968"/>
+                    </a:xfrm>
+                    <a:prstGeom prst="rect">
+                      <a:avLst/>
+                    </a:prstGeom>
+                    <a:noFill/>
+                    <a:ln>
+                      <a:noFill/>
+                    </a:ln>
+                  </pic:spPr>
+                </pic:pic>
+              </a:graphicData>
+            </a:graphic>
+          </wp:inline>
+        </w:drawing>
+      </w:r>
+    </w:p>
+    <w:p/>
+    <w:p>
+      <w:r>
+        <w:br w:type="page"/>
+      </w:r>
+    </w:p>
+    <w:p>
+      <w:pPr>
+        <w:rPr>
+          <w:b/>
+        </w:rPr>
+      </w:pPr>
+      <w:r>
+        <w:rPr>
+          <w:b/>
+        </w:rPr>
+        <w:lastRenderedPageBreak/>
+        <w:t>50</w:t>
+      </w:r>
+      <w:r>
+        <w:rPr>
+          <w:b/>
+        </w:rPr>
+        <w:t xml:space="preserve"> trees, 20 epochs</w:t>
+      </w:r>
+    </w:p>
+    <w:p>
+      <w:pPr>
+        <w:rPr>
+          <w:b/>
+        </w:rPr>
+      </w:pPr>
+    </w:p>
+    <w:p>
+      <w:pPr>
+        <w:rPr>
+          <w:b/>
+        </w:rPr>
+      </w:pPr>
+      <w:r>
+        <w:rPr>
+          <w:b/>
+          <w:noProof/>
+        </w:rPr>
+        <w:drawing>
+          <wp:inline distT="0" distB="0" distL="0" distR="0" wp14:anchorId="17ECDC54" wp14:editId="74CD53CF">
+            <wp:extent cx="3032147" cy="2273300"/>
+            <wp:effectExtent l="0" t="0" r="0" b="0"/>
+            <wp:docPr id="3" name="Picture 3" descr="C:\Users\llonini\Google Drive\Activity Recognition\SSRF\Leistner_new\crosssubj_accs_ntrees50_nsamp1_nsub30.png"/>
+            <wp:cNvGraphicFramePr>
+              <a:graphicFrameLocks xmlns:a="http://schemas.openxmlformats.org/drawingml/2006/main" noChangeAspect="1"/>
+            </wp:cNvGraphicFramePr>
+            <a:graphic xmlns:a="http://schemas.openxmlformats.org/drawingml/2006/main">
+              <a:graphicData uri="http://schemas.openxmlformats.org/drawingml/2006/picture">
+                <pic:pic xmlns:pic="http://schemas.openxmlformats.org/drawingml/2006/picture">
+                  <pic:nvPicPr>
+                    <pic:cNvPr id="0" name="Picture 1" descr="C:\Users\llonini\Google Drive\Activity Recognition\SSRF\Leistner_new\crosssubj_accs_ntrees50_nsamp1_nsub30.png"/>
+                    <pic:cNvPicPr>
+                      <a:picLocks noChangeAspect="1" noChangeArrowheads="1"/>
+                    </pic:cNvPicPr>
+                  </pic:nvPicPr>
+                  <pic:blipFill>
+                    <a:blip r:embed="rId39" cstate="print">
+                      <a:extLst>
+                        <a:ext uri="{28A0092B-C50C-407E-A947-70E740481C1C}">
+                          <a14:useLocalDpi xmlns:a14="http://schemas.microsoft.com/office/drawing/2010/main" val="0"/>
+                        </a:ext>
+                      </a:extLst>
+                    </a:blip>
+                    <a:srcRect/>
+                    <a:stretch>
+                      <a:fillRect/>
+                    </a:stretch>
+                  </pic:blipFill>
+                  <pic:spPr bwMode="auto">
+                    <a:xfrm>
+                      <a:off x="0" y="0"/>
+                      <a:ext cx="3032849" cy="2273826"/>
+                    </a:xfrm>
+                    <a:prstGeom prst="rect">
+                      <a:avLst/>
+                    </a:prstGeom>
+                    <a:noFill/>
+                    <a:ln>
+                      <a:noFill/>
+                    </a:ln>
+                  </pic:spPr>
+                </pic:pic>
+              </a:graphicData>
+            </a:graphic>
+          </wp:inline>
+        </w:drawing>
+      </w:r>
+      <w:r>
+        <w:rPr>
+          <w:noProof/>
+        </w:rPr>
+        <w:drawing>
+          <wp:inline distT="0" distB="0" distL="0" distR="0" wp14:anchorId="04152F7A" wp14:editId="3BCB17CA">
+            <wp:extent cx="2531358" cy="1897842"/>
+            <wp:effectExtent l="0" t="0" r="2540" b="7620"/>
+            <wp:docPr id="18" name="Picture 18" descr="C:\Users\llonini\Google Drive\Activity Recognition\SSRF\Leistner_new\crosssubj_imp_ntrees50_nsamp1_nsub30.png"/>
+            <wp:cNvGraphicFramePr>
+              <a:graphicFrameLocks xmlns:a="http://schemas.openxmlformats.org/drawingml/2006/main" noChangeAspect="1"/>
+            </wp:cNvGraphicFramePr>
+            <a:graphic xmlns:a="http://schemas.openxmlformats.org/drawingml/2006/main">
+              <a:graphicData uri="http://schemas.openxmlformats.org/drawingml/2006/picture">
+                <pic:pic xmlns:pic="http://schemas.openxmlformats.org/drawingml/2006/picture">
+                  <pic:nvPicPr>
+                    <pic:cNvPr id="0" name="Picture 3" descr="C:\Users\llonini\Google Drive\Activity Recognition\SSRF\Leistner_new\crosssubj_imp_ntrees50_nsamp1_nsub30.png"/>
+                    <pic:cNvPicPr>
+                      <a:picLocks noChangeAspect="1" noChangeArrowheads="1"/>
+                    </pic:cNvPicPr>
+                  </pic:nvPicPr>
+                  <pic:blipFill>
+                    <a:blip r:embed="rId40" cstate="print">
+                      <a:extLst>
+                        <a:ext uri="{28A0092B-C50C-407E-A947-70E740481C1C}">
+                          <a14:useLocalDpi xmlns:a14="http://schemas.microsoft.com/office/drawing/2010/main" val="0"/>
+                        </a:ext>
+                      </a:extLst>
+                    </a:blip>
+                    <a:srcRect/>
+                    <a:stretch>
+                      <a:fillRect/>
+                    </a:stretch>
+                  </pic:blipFill>
+                  <pic:spPr bwMode="auto">
+                    <a:xfrm>
+                      <a:off x="0" y="0"/>
+                      <a:ext cx="2532261" cy="1898519"/>
+                    </a:xfrm>
+                    <a:prstGeom prst="rect">
+                      <a:avLst/>
+                    </a:prstGeom>
+                    <a:noFill/>
+                    <a:ln>
+                      <a:noFill/>
+                    </a:ln>
+                  </pic:spPr>
+                </pic:pic>
+              </a:graphicData>
+            </a:graphic>
+          </wp:inline>
+        </w:drawing>
+      </w:r>
+    </w:p>
+    <w:p>
+      <w:pPr>
+        <w:rPr>
+          <w:b/>
+        </w:rPr>
+      </w:pPr>
+    </w:p>
+    <w:p>
+      <w:pPr>
+        <w:rPr>
+          <w:b/>
+        </w:rPr>
+      </w:pPr>
+      <w:r>
+        <w:rPr>
+          <w:b/>
+          <w:noProof/>
+        </w:rPr>
+        <w:drawing>
+          <wp:inline distT="0" distB="0" distL="0" distR="0">
+            <wp:extent cx="2955920" cy="2216150"/>
+            <wp:effectExtent l="0" t="0" r="0" b="0"/>
+            <wp:docPr id="20" name="Picture 20" descr="C:\Users\llonini\Google Drive\Activity Recognition\SSRF\Leistner_new\crosssubj_imp_boxplot_all_ntrees50_nsamp1_nsub30.png"/>
+            <wp:cNvGraphicFramePr>
+              <a:graphicFrameLocks xmlns:a="http://schemas.openxmlformats.org/drawingml/2006/main" noChangeAspect="1"/>
+            </wp:cNvGraphicFramePr>
+            <a:graphic xmlns:a="http://schemas.openxmlformats.org/drawingml/2006/main">
+              <a:graphicData uri="http://schemas.openxmlformats.org/drawingml/2006/picture">
+                <pic:pic xmlns:pic="http://schemas.openxmlformats.org/drawingml/2006/picture">
+                  <pic:nvPicPr>
+                    <pic:cNvPr id="0" name="Picture 4" descr="C:\Users\llonini\Google Drive\Activity Recognition\SSRF\Leistner_new\crosssubj_imp_boxplot_all_ntrees50_nsamp1_nsub30.png"/>
+                    <pic:cNvPicPr>
+                      <a:picLocks noChangeAspect="1" noChangeArrowheads="1"/>
+                    </pic:cNvPicPr>
+                  </pic:nvPicPr>
+                  <pic:blipFill>
+                    <a:blip r:embed="rId41" cstate="print">
+                      <a:extLst>
+                        <a:ext uri="{28A0092B-C50C-407E-A947-70E740481C1C}">
+                          <a14:useLocalDpi xmlns:a14="http://schemas.microsoft.com/office/drawing/2010/main" val="0"/>
+                        </a:ext>
+                      </a:extLst>
+                    </a:blip>
+                    <a:srcRect/>
+                    <a:stretch>
+                      <a:fillRect/>
+                    </a:stretch>
+                  </pic:blipFill>
+                  <pic:spPr bwMode="auto">
+                    <a:xfrm>
+                      <a:off x="0" y="0"/>
+                      <a:ext cx="2955920" cy="2216150"/>
+                    </a:xfrm>
+                    <a:prstGeom prst="rect">
+                      <a:avLst/>
+                    </a:prstGeom>
+                    <a:noFill/>
+                    <a:ln>
+                      <a:noFill/>
+                    </a:ln>
+                  </pic:spPr>
+                </pic:pic>
+              </a:graphicData>
+            </a:graphic>
+          </wp:inline>
+        </w:drawing>
+      </w:r>
+      <w:r>
+        <w:rPr>
+          <w:b/>
+          <w:noProof/>
+        </w:rPr>
+        <w:drawing>
+          <wp:inline distT="0" distB="0" distL="0" distR="0">
+            <wp:extent cx="2676421" cy="2006600"/>
+            <wp:effectExtent l="0" t="0" r="0" b="0"/>
+            <wp:docPr id="21" name="Picture 21" descr="C:\Users\llonini\Google Drive\Activity Recognition\SSRF\Leistner_new\crosssubj_acc_boxplot_all_ntrees50_nsamp1_nsub30.png"/>
+            <wp:cNvGraphicFramePr>
+              <a:graphicFrameLocks xmlns:a="http://schemas.openxmlformats.org/drawingml/2006/main" noChangeAspect="1"/>
+            </wp:cNvGraphicFramePr>
+            <a:graphic xmlns:a="http://schemas.openxmlformats.org/drawingml/2006/main">
+              <a:graphicData uri="http://schemas.openxmlformats.org/drawingml/2006/picture">
+                <pic:pic xmlns:pic="http://schemas.openxmlformats.org/drawingml/2006/picture">
+                  <pic:nvPicPr>
+                    <pic:cNvPr id="0" name="Picture 5" descr="C:\Users\llonini\Google Drive\Activity Recognition\SSRF\Leistner_new\crosssubj_acc_boxplot_all_ntrees50_nsamp1_nsub30.png"/>
+                    <pic:cNvPicPr>
+                      <a:picLocks noChangeAspect="1" noChangeArrowheads="1"/>
+                    </pic:cNvPicPr>
+                  </pic:nvPicPr>
+                  <pic:blipFill>
+                    <a:blip r:embed="rId42" cstate="print">
+                      <a:extLst>
+                        <a:ext uri="{28A0092B-C50C-407E-A947-70E740481C1C}">
+                          <a14:useLocalDpi xmlns:a14="http://schemas.microsoft.com/office/drawing/2010/main" val="0"/>
+                        </a:ext>
+                      </a:extLst>
+                    </a:blip>
+                    <a:srcRect/>
+                    <a:stretch>
+                      <a:fillRect/>
+                    </a:stretch>
+                  </pic:blipFill>
+                  <pic:spPr bwMode="auto">
+                    <a:xfrm>
+                      <a:off x="0" y="0"/>
+                      <a:ext cx="2676421" cy="2006600"/>
+                    </a:xfrm>
+                    <a:prstGeom prst="rect">
+                      <a:avLst/>
+                    </a:prstGeom>
+                    <a:noFill/>
+                    <a:ln>
+                      <a:noFill/>
+                    </a:ln>
+                  </pic:spPr>
+                </pic:pic>
+              </a:graphicData>
+            </a:graphic>
+          </wp:inline>
+        </w:drawing>
+      </w:r>
     </w:p>
     <w:sectPr>
       <w:pgSz w:w="12240" w:h="15840"/>
@@ -985,6 +2621,56 @@
     </w:sectPr>
   </w:body>
 </w:document>
+</file>
+
+<file path=word/endnotes.xml><?xml version="1.0" encoding="utf-8"?>
+<w:endnotes xmlns:wpc="http://schemas.microsoft.com/office/word/2010/wordprocessingCanvas" xmlns:mc="http://schemas.openxmlformats.org/markup-compatibility/2006" xmlns:o="urn:schemas-microsoft-com:office:office" xmlns:r="http://schemas.openxmlformats.org/officeDocument/2006/relationships" xmlns:m="http://schemas.openxmlformats.org/officeDocument/2006/math" xmlns:v="urn:schemas-microsoft-com:vml" xmlns:wp14="http://schemas.microsoft.com/office/word/2010/wordprocessingDrawing" xmlns:wp="http://schemas.openxmlformats.org/drawingml/2006/wordprocessingDrawing" xmlns:w10="urn:schemas-microsoft-com:office:word" xmlns:w="http://schemas.openxmlformats.org/wordprocessingml/2006/main" xmlns:w14="http://schemas.microsoft.com/office/word/2010/wordml" xmlns:wpg="http://schemas.microsoft.com/office/word/2010/wordprocessingGroup" xmlns:wpi="http://schemas.microsoft.com/office/word/2010/wordprocessingInk" xmlns:wne="http://schemas.microsoft.com/office/word/2006/wordml" xmlns:wps="http://schemas.microsoft.com/office/word/2010/wordprocessingShape" mc:Ignorable="w14 wp14">
+  <w:endnote w:type="separator" w:id="-1">
+    <w:p>
+      <w:pPr>
+        <w:spacing w:after="0" w:line="240" w:lineRule="auto"/>
+      </w:pPr>
+      <w:r>
+        <w:separator/>
+      </w:r>
+    </w:p>
+  </w:endnote>
+  <w:endnote w:type="continuationSeparator" w:id="0">
+    <w:p>
+      <w:pPr>
+        <w:spacing w:after="0" w:line="240" w:lineRule="auto"/>
+      </w:pPr>
+      <w:r>
+        <w:continuationSeparator/>
+      </w:r>
+    </w:p>
+  </w:endnote>
+</w:endnotes>
+</file>
+
+<file path=word/footnotes.xml><?xml version="1.0" encoding="utf-8"?>
+<w:footnotes xmlns:wpc="http://schemas.microsoft.com/office/word/2010/wordprocessingCanvas" xmlns:mc="http://schemas.openxmlformats.org/markup-compatibility/2006" xmlns:o="urn:schemas-microsoft-com:office:office" xmlns:r="http://schemas.openxmlformats.org/officeDocument/2006/relationships" xmlns:m="http://schemas.openxmlformats.org/officeDocument/2006/math" xmlns:v="urn:schemas-microsoft-com:vml" xmlns:wp14="http://schemas.microsoft.com/office/word/2010/wordprocessingDrawing" xmlns:wp="http://schemas.openxmlformats.org/drawingml/2006/wordprocessingDrawing" xmlns:w10="urn:schemas-microsoft-com:office:word" xmlns:w="http://schemas.openxmlformats.org/wordprocessingml/2006/main" xmlns:w14="http://schemas.microsoft.com/office/word/2010/wordml" xmlns:wpg="http://schemas.microsoft.com/office/word/2010/wordprocessingGroup" xmlns:wpi="http://schemas.microsoft.com/office/word/2010/wordprocessingInk" xmlns:wne="http://schemas.microsoft.com/office/word/2006/wordml" xmlns:wps="http://schemas.microsoft.com/office/word/2010/wordprocessingShape" mc:Ignorable="w14 wp14">
+  <w:footnote w:type="separator" w:id="-1">
+    <w:p>
+      <w:pPr>
+        <w:spacing w:after="0" w:line="240" w:lineRule="auto"/>
+      </w:pPr>
+      <w:r>
+        <w:separator/>
+      </w:r>
+    </w:p>
+  </w:footnote>
+  <w:footnote w:type="continuationSeparator" w:id="0">
+    <w:p>
+      <w:pPr>
+        <w:spacing w:after="0" w:line="240" w:lineRule="auto"/>
+      </w:pPr>
+      <w:r>
+        <w:continuationSeparator/>
+      </w:r>
+    </w:p>
+  </w:footnote>
+</w:footnotes>
 </file>
 
 <file path=word/styles.xml><?xml version="1.0" encoding="utf-8"?>
@@ -1204,6 +2890,50 @@
       <w:szCs w:val="16"/>
     </w:rPr>
   </w:style>
+  <w:style w:type="paragraph" w:styleId="Header">
+    <w:name w:val="header"/>
+    <w:basedOn w:val="Normal"/>
+    <w:link w:val="HeaderChar"/>
+    <w:uiPriority w:val="99"/>
+    <w:unhideWhenUsed/>
+    <w:rsid w:val="00A84959"/>
+    <w:pPr>
+      <w:tabs>
+        <w:tab w:val="center" w:pos="4680"/>
+        <w:tab w:val="right" w:pos="9360"/>
+      </w:tabs>
+      <w:spacing w:after="0" w:line="240" w:lineRule="auto"/>
+    </w:pPr>
+  </w:style>
+  <w:style w:type="character" w:customStyle="1" w:styleId="HeaderChar">
+    <w:name w:val="Header Char"/>
+    <w:basedOn w:val="DefaultParagraphFont"/>
+    <w:link w:val="Header"/>
+    <w:uiPriority w:val="99"/>
+    <w:rsid w:val="00A84959"/>
+  </w:style>
+  <w:style w:type="paragraph" w:styleId="Footer">
+    <w:name w:val="footer"/>
+    <w:basedOn w:val="Normal"/>
+    <w:link w:val="FooterChar"/>
+    <w:uiPriority w:val="99"/>
+    <w:unhideWhenUsed/>
+    <w:rsid w:val="00A84959"/>
+    <w:pPr>
+      <w:tabs>
+        <w:tab w:val="center" w:pos="4680"/>
+        <w:tab w:val="right" w:pos="9360"/>
+      </w:tabs>
+      <w:spacing w:after="0" w:line="240" w:lineRule="auto"/>
+    </w:pPr>
+  </w:style>
+  <w:style w:type="character" w:customStyle="1" w:styleId="FooterChar">
+    <w:name w:val="Footer Char"/>
+    <w:basedOn w:val="DefaultParagraphFont"/>
+    <w:link w:val="Footer"/>
+    <w:uiPriority w:val="99"/>
+    <w:rsid w:val="00A84959"/>
+  </w:style>
 </w:styles>
 </file>
 
@@ -1423,6 +3153,50 @@
       <w:sz w:val="16"/>
       <w:szCs w:val="16"/>
     </w:rPr>
+  </w:style>
+  <w:style w:type="paragraph" w:styleId="Header">
+    <w:name w:val="header"/>
+    <w:basedOn w:val="Normal"/>
+    <w:link w:val="HeaderChar"/>
+    <w:uiPriority w:val="99"/>
+    <w:unhideWhenUsed/>
+    <w:rsid w:val="00A84959"/>
+    <w:pPr>
+      <w:tabs>
+        <w:tab w:val="center" w:pos="4680"/>
+        <w:tab w:val="right" w:pos="9360"/>
+      </w:tabs>
+      <w:spacing w:after="0" w:line="240" w:lineRule="auto"/>
+    </w:pPr>
+  </w:style>
+  <w:style w:type="character" w:customStyle="1" w:styleId="HeaderChar">
+    <w:name w:val="Header Char"/>
+    <w:basedOn w:val="DefaultParagraphFont"/>
+    <w:link w:val="Header"/>
+    <w:uiPriority w:val="99"/>
+    <w:rsid w:val="00A84959"/>
+  </w:style>
+  <w:style w:type="paragraph" w:styleId="Footer">
+    <w:name w:val="footer"/>
+    <w:basedOn w:val="Normal"/>
+    <w:link w:val="FooterChar"/>
+    <w:uiPriority w:val="99"/>
+    <w:unhideWhenUsed/>
+    <w:rsid w:val="00A84959"/>
+    <w:pPr>
+      <w:tabs>
+        <w:tab w:val="center" w:pos="4680"/>
+        <w:tab w:val="right" w:pos="9360"/>
+      </w:tabs>
+      <w:spacing w:after="0" w:line="240" w:lineRule="auto"/>
+    </w:pPr>
+  </w:style>
+  <w:style w:type="character" w:customStyle="1" w:styleId="FooterChar">
+    <w:name w:val="Footer Char"/>
+    <w:basedOn w:val="DefaultParagraphFont"/>
+    <w:link w:val="Footer"/>
+    <w:uiPriority w:val="99"/>
+    <w:rsid w:val="00A84959"/>
   </w:style>
 </w:styles>
 </file>

</xml_diff>